<commit_message>
drafts abstract and methods docs
</commit_message>
<xml_diff>
--- a/data-raw/metadata/abstract.docx
+++ b/data-raw/metadata/abstract.docx
@@ -19,6 +19,30 @@
           <w:shd w:val="clear" w:color="auto" w:fill="FFFFFF"/>
         </w:rPr>
         <w:t>Abstract</w:t>
+      </w:r>
+    </w:p>
+    <w:p>
+      <w:pPr>
+        <w:spacing w:after="0" w:line="240" w:lineRule="auto"/>
+        <w:textAlignment w:val="baseline"/>
+        <w:rPr>
+          <w:rFonts w:ascii="Calibri" w:hAnsi="Calibri" w:cs="Calibri"/>
+          <w:color w:val="000000"/>
+          <w:shd w:val="clear" w:color="auto" w:fill="FFFFFF"/>
+        </w:rPr>
+      </w:pPr>
+    </w:p>
+    <w:p>
+      <w:pPr>
+        <w:rPr>
+          <w:rFonts w:ascii="Calibri" w:hAnsi="Calibri" w:cs="Calibri"/>
+        </w:rPr>
+      </w:pPr>
+      <w:r>
+        <w:rPr>
+          <w:rFonts w:ascii="Calibri" w:hAnsi="Calibri" w:cs="Calibri"/>
+        </w:rPr>
+        <w:t>From 1999 to 2001, the California Department of Water Resources (DWR) conducted a multi-scale snorkel survey focusing on juvenile steelhead, while also including other species and life stages (DWR 2004). In 2010, DWR reinstated the lower Feather River snorkeling surveys in preparation for FERC license issuance. The objectives were to determine the relative abundance and distribution of rearing juvenile Chinook salmon and steelhead prior to habitat improvements, identify habitat conditions (depth, substrate, velocity, and cover) where juvenile Chinook salmon and steelhead occur, and collect baseline data for future monitoring programs associated with habitat restoration projects. Data from this monitoring will also inform effective management of dam operations and implementation of any associated restoration activities. Having a thorough understanding of how river conditions and habitats affect the distribution, abundance, and behavior of downstream fish communities is crucial.</w:t>
       </w:r>
     </w:p>
     <w:sectPr>
@@ -782,6 +806,21 @@
 </file>
 
 <file path=customXml/item1.xml><?xml version="1.0" encoding="utf-8"?>
+<p:properties xmlns:p="http://schemas.microsoft.com/office/2006/metadata/properties" xmlns:xsi="http://www.w3.org/2001/XMLSchema-instance" xmlns:pc="http://schemas.microsoft.com/office/infopath/2007/PartnerControls">
+  <documentManagement/>
+</p:properties>
+</file>
+
+<file path=customXml/item2.xml><?xml version="1.0" encoding="utf-8"?>
+<?mso-contentType ?>
+<FormTemplates xmlns="http://schemas.microsoft.com/sharepoint/v3/contenttype/forms">
+  <Display>DocumentLibraryForm</Display>
+  <Edit>DocumentLibraryForm</Edit>
+  <New>DocumentLibraryForm</New>
+</FormTemplates>
+</file>
+
+<file path=customXml/item3.xml><?xml version="1.0" encoding="utf-8"?>
 <ct:contentTypeSchema xmlns:ct="http://schemas.microsoft.com/office/2006/metadata/contentType" xmlns:ma="http://schemas.microsoft.com/office/2006/metadata/properties/metaAttributes" ct:_="" ma:_="" ma:contentTypeName="Document" ma:contentTypeID="0x01010062F3A0D97C24D44188E22ED6BF629E5F" ma:contentTypeVersion="11" ma:contentTypeDescription="Create a new document." ma:contentTypeScope="" ma:versionID="d417724eab557a4a1613df09cf549db5">
   <xsd:schema xmlns:xsd="http://www.w3.org/2001/XMLSchema" xmlns:xs="http://www.w3.org/2001/XMLSchema" xmlns:p="http://schemas.microsoft.com/office/2006/metadata/properties" xmlns:ns2="0babd99f-cddb-4efe-bfbd-78b0de5d1c16" targetNamespace="http://schemas.microsoft.com/office/2006/metadata/properties" ma:root="true" ma:fieldsID="452ce7caafae2949ffe48c11a29016ca" ns2:_="">
     <xsd:import namespace="0babd99f-cddb-4efe-bfbd-78b0de5d1c16"/>
@@ -971,22 +1010,28 @@
 </ct:contentTypeSchema>
 </file>
 
-<file path=customXml/item2.xml><?xml version="1.0" encoding="utf-8"?>
-<?mso-contentType ?>
-<FormTemplates xmlns="http://schemas.microsoft.com/sharepoint/v3/contenttype/forms">
-  <Display>DocumentLibraryForm</Display>
-  <Edit>DocumentLibraryForm</Edit>
-  <New>DocumentLibraryForm</New>
-</FormTemplates>
-</file>
-
-<file path=customXml/item3.xml><?xml version="1.0" encoding="utf-8"?>
-<p:properties xmlns:p="http://schemas.microsoft.com/office/2006/metadata/properties" xmlns:xsi="http://www.w3.org/2001/XMLSchema-instance" xmlns:pc="http://schemas.microsoft.com/office/infopath/2007/PartnerControls">
-  <documentManagement/>
-</p:properties>
+<file path=customXml/item4.xml><?xml version="1.0" encoding="utf-8"?>
+<b:Sources xmlns:b="http://schemas.openxmlformats.org/officeDocument/2006/bibliography" xmlns="http://schemas.openxmlformats.org/officeDocument/2006/bibliography" SelectedStyle="\APASixthEditionOfficeOnline.xsl" StyleName="APA" Version="6"/>
 </file>
 
 <file path=customXml/itemProps1.xml><?xml version="1.0" encoding="utf-8"?>
+<ds:datastoreItem xmlns:ds="http://schemas.openxmlformats.org/officeDocument/2006/customXml" ds:itemID="{54AF356A-2E96-4152-B308-A06835208F42}">
+  <ds:schemaRefs>
+    <ds:schemaRef ds:uri="http://schemas.microsoft.com/office/2006/metadata/properties"/>
+    <ds:schemaRef ds:uri="http://schemas.microsoft.com/office/infopath/2007/PartnerControls"/>
+  </ds:schemaRefs>
+</ds:datastoreItem>
+</file>
+
+<file path=customXml/itemProps2.xml><?xml version="1.0" encoding="utf-8"?>
+<ds:datastoreItem xmlns:ds="http://schemas.openxmlformats.org/officeDocument/2006/customXml" ds:itemID="{DE21C82F-5AF4-438F-920C-9ED547137811}">
+  <ds:schemaRefs>
+    <ds:schemaRef ds:uri="http://schemas.microsoft.com/sharepoint/v3/contenttype/forms"/>
+  </ds:schemaRefs>
+</ds:datastoreItem>
+</file>
+
+<file path=customXml/itemProps3.xml><?xml version="1.0" encoding="utf-8"?>
 <ds:datastoreItem xmlns:ds="http://schemas.openxmlformats.org/officeDocument/2006/customXml" ds:itemID="{C4DDF034-AC63-4FC8-93D1-A8F2D2B860B0}">
   <ds:schemaRefs>
     <ds:schemaRef ds:uri="http://schemas.microsoft.com/office/2006/metadata/contentType"/>
@@ -1004,19 +1049,10 @@
 </ds:datastoreItem>
 </file>
 
-<file path=customXml/itemProps2.xml><?xml version="1.0" encoding="utf-8"?>
-<ds:datastoreItem xmlns:ds="http://schemas.openxmlformats.org/officeDocument/2006/customXml" ds:itemID="{DE21C82F-5AF4-438F-920C-9ED547137811}">
+<file path=customXml/itemProps4.xml><?xml version="1.0" encoding="utf-8"?>
+<ds:datastoreItem xmlns:ds="http://schemas.openxmlformats.org/officeDocument/2006/customXml" ds:itemID="{992B85D2-594B-4697-A2DD-FFE190E75657}">
   <ds:schemaRefs>
-    <ds:schemaRef ds:uri="http://schemas.microsoft.com/sharepoint/v3/contenttype/forms"/>
-  </ds:schemaRefs>
-</ds:datastoreItem>
-</file>
-
-<file path=customXml/itemProps3.xml><?xml version="1.0" encoding="utf-8"?>
-<ds:datastoreItem xmlns:ds="http://schemas.openxmlformats.org/officeDocument/2006/customXml" ds:itemID="{54AF356A-2E96-4152-B308-A06835208F42}">
-  <ds:schemaRefs>
-    <ds:schemaRef ds:uri="http://schemas.microsoft.com/office/2006/metadata/properties"/>
-    <ds:schemaRef ds:uri="http://schemas.microsoft.com/office/infopath/2007/PartnerControls"/>
+    <ds:schemaRef ds:uri="http://schemas.openxmlformats.org/officeDocument/2006/bibliography"/>
   </ds:schemaRefs>
 </ds:datastoreItem>
 </file>
</xml_diff>

<commit_message>
checks abstract and methods language, confirms xml validation
</commit_message>
<xml_diff>
--- a/data-raw/metadata/abstract.docx
+++ b/data-raw/metadata/abstract.docx
@@ -42,7 +42,7 @@
         <w:rPr>
           <w:rFonts w:ascii="Calibri" w:hAnsi="Calibri" w:cs="Calibri"/>
         </w:rPr>
-        <w:t>From 1999 to 2001, the California Department of Water Resources (DWR) conducted a multi-scale snorkel survey focusing on juvenile steelhead, while also including other species and life stages (DWR 2004). In 2010, DWR reinstated the lower Feather River snorkeling surveys in preparation for FERC license issuance. The objectives were to determine the relative abundance and distribution of rearing juvenile Chinook salmon and steelhead prior to habitat improvements, identify habitat conditions (depth, substrate, velocity, and cover) where juvenile Chinook salmon and steelhead occur, and collect baseline data for future monitoring programs associated with habitat restoration projects. Data from this monitoring will also inform effective management of dam operations and implementation of any associated restoration activities. Having a thorough understanding of how river conditions and habitats affect the distribution, abundance, and behavior of downstream fish communities is crucial.</w:t>
+        <w:t>From 1999 to 2001, the California Department of Water Resources (DWR) conducted a multi-scale snorkel survey focusing on juvenile steelhead, while also including other species and life stages (DWR 2004). In 2010, DWR resumed the lower Feather River snorkeling surveys in preparation for FERC license issuance. The objectives were to determine the relative abundance and distribution of rearing juvenile Chinook salmon and steelhead prior to habitat improvements, identify habitat conditions (depth, substrate, velocity, and cover) where juvenile Chinook salmon and steelhead occur, and collect baseline data for future monitoring programs associated with habitat restoration projects. Due to the importance of having a thorough understanding of how river conditions and habitats affect the distribution, abundance, and behavior of downstream fish communities, data from this monitoring will inform effective management of dam operations and implementation of any associated restoration activities.</w:t>
       </w:r>
     </w:p>
     <w:sectPr>
@@ -806,21 +806,6 @@
 </file>
 
 <file path=customXml/item1.xml><?xml version="1.0" encoding="utf-8"?>
-<p:properties xmlns:p="http://schemas.microsoft.com/office/2006/metadata/properties" xmlns:xsi="http://www.w3.org/2001/XMLSchema-instance" xmlns:pc="http://schemas.microsoft.com/office/infopath/2007/PartnerControls">
-  <documentManagement/>
-</p:properties>
-</file>
-
-<file path=customXml/item2.xml><?xml version="1.0" encoding="utf-8"?>
-<?mso-contentType ?>
-<FormTemplates xmlns="http://schemas.microsoft.com/sharepoint/v3/contenttype/forms">
-  <Display>DocumentLibraryForm</Display>
-  <Edit>DocumentLibraryForm</Edit>
-  <New>DocumentLibraryForm</New>
-</FormTemplates>
-</file>
-
-<file path=customXml/item3.xml><?xml version="1.0" encoding="utf-8"?>
 <ct:contentTypeSchema xmlns:ct="http://schemas.microsoft.com/office/2006/metadata/contentType" xmlns:ma="http://schemas.microsoft.com/office/2006/metadata/properties/metaAttributes" ct:_="" ma:_="" ma:contentTypeName="Document" ma:contentTypeID="0x01010062F3A0D97C24D44188E22ED6BF629E5F" ma:contentTypeVersion="11" ma:contentTypeDescription="Create a new document." ma:contentTypeScope="" ma:versionID="d417724eab557a4a1613df09cf549db5">
   <xsd:schema xmlns:xsd="http://www.w3.org/2001/XMLSchema" xmlns:xs="http://www.w3.org/2001/XMLSchema" xmlns:p="http://schemas.microsoft.com/office/2006/metadata/properties" xmlns:ns2="0babd99f-cddb-4efe-bfbd-78b0de5d1c16" targetNamespace="http://schemas.microsoft.com/office/2006/metadata/properties" ma:root="true" ma:fieldsID="452ce7caafae2949ffe48c11a29016ca" ns2:_="">
     <xsd:import namespace="0babd99f-cddb-4efe-bfbd-78b0de5d1c16"/>
@@ -1010,28 +995,26 @@
 </ct:contentTypeSchema>
 </file>
 
+<file path=customXml/item2.xml><?xml version="1.0" encoding="utf-8"?>
+<?mso-contentType ?>
+<FormTemplates xmlns="http://schemas.microsoft.com/sharepoint/v3/contenttype/forms">
+  <Display>DocumentLibraryForm</Display>
+  <Edit>DocumentLibraryForm</Edit>
+  <New>DocumentLibraryForm</New>
+</FormTemplates>
+</file>
+
+<file path=customXml/item3.xml><?xml version="1.0" encoding="utf-8"?>
+<p:properties xmlns:p="http://schemas.microsoft.com/office/2006/metadata/properties" xmlns:xsi="http://www.w3.org/2001/XMLSchema-instance" xmlns:pc="http://schemas.microsoft.com/office/infopath/2007/PartnerControls">
+  <documentManagement/>
+</p:properties>
+</file>
+
 <file path=customXml/item4.xml><?xml version="1.0" encoding="utf-8"?>
 <b:Sources xmlns:b="http://schemas.openxmlformats.org/officeDocument/2006/bibliography" xmlns="http://schemas.openxmlformats.org/officeDocument/2006/bibliography" SelectedStyle="\APASixthEditionOfficeOnline.xsl" StyleName="APA" Version="6"/>
 </file>
 
 <file path=customXml/itemProps1.xml><?xml version="1.0" encoding="utf-8"?>
-<ds:datastoreItem xmlns:ds="http://schemas.openxmlformats.org/officeDocument/2006/customXml" ds:itemID="{54AF356A-2E96-4152-B308-A06835208F42}">
-  <ds:schemaRefs>
-    <ds:schemaRef ds:uri="http://schemas.microsoft.com/office/2006/metadata/properties"/>
-    <ds:schemaRef ds:uri="http://schemas.microsoft.com/office/infopath/2007/PartnerControls"/>
-  </ds:schemaRefs>
-</ds:datastoreItem>
-</file>
-
-<file path=customXml/itemProps2.xml><?xml version="1.0" encoding="utf-8"?>
-<ds:datastoreItem xmlns:ds="http://schemas.openxmlformats.org/officeDocument/2006/customXml" ds:itemID="{DE21C82F-5AF4-438F-920C-9ED547137811}">
-  <ds:schemaRefs>
-    <ds:schemaRef ds:uri="http://schemas.microsoft.com/sharepoint/v3/contenttype/forms"/>
-  </ds:schemaRefs>
-</ds:datastoreItem>
-</file>
-
-<file path=customXml/itemProps3.xml><?xml version="1.0" encoding="utf-8"?>
 <ds:datastoreItem xmlns:ds="http://schemas.openxmlformats.org/officeDocument/2006/customXml" ds:itemID="{C4DDF034-AC63-4FC8-93D1-A8F2D2B860B0}">
   <ds:schemaRefs>
     <ds:schemaRef ds:uri="http://schemas.microsoft.com/office/2006/metadata/contentType"/>
@@ -1049,6 +1032,23 @@
 </ds:datastoreItem>
 </file>
 
+<file path=customXml/itemProps2.xml><?xml version="1.0" encoding="utf-8"?>
+<ds:datastoreItem xmlns:ds="http://schemas.openxmlformats.org/officeDocument/2006/customXml" ds:itemID="{DE21C82F-5AF4-438F-920C-9ED547137811}">
+  <ds:schemaRefs>
+    <ds:schemaRef ds:uri="http://schemas.microsoft.com/sharepoint/v3/contenttype/forms"/>
+  </ds:schemaRefs>
+</ds:datastoreItem>
+</file>
+
+<file path=customXml/itemProps3.xml><?xml version="1.0" encoding="utf-8"?>
+<ds:datastoreItem xmlns:ds="http://schemas.openxmlformats.org/officeDocument/2006/customXml" ds:itemID="{54AF356A-2E96-4152-B308-A06835208F42}">
+  <ds:schemaRefs>
+    <ds:schemaRef ds:uri="http://schemas.microsoft.com/office/2006/metadata/properties"/>
+    <ds:schemaRef ds:uri="http://schemas.microsoft.com/office/infopath/2007/PartnerControls"/>
+  </ds:schemaRefs>
+</ds:datastoreItem>
+</file>
+
 <file path=customXml/itemProps4.xml><?xml version="1.0" encoding="utf-8"?>
 <ds:datastoreItem xmlns:ds="http://schemas.openxmlformats.org/officeDocument/2006/customXml" ds:itemID="{992B85D2-594B-4697-A2DD-FFE190E75657}">
   <ds:schemaRefs>

</xml_diff>

<commit_message>
changes langugae on abstract
</commit_message>
<xml_diff>
--- a/data-raw/metadata/abstract.docx
+++ b/data-raw/metadata/abstract.docx
@@ -34,6 +34,9 @@
     </w:p>
     <w:p>
       <w:pPr>
+        <w:tabs>
+          <w:tab w:val="left" w:pos="7385"/>
+        </w:tabs>
         <w:rPr>
           <w:rFonts w:ascii="Calibri" w:hAnsi="Calibri" w:cs="Calibri"/>
         </w:rPr>
@@ -42,8 +45,40 @@
         <w:rPr>
           <w:rFonts w:ascii="Calibri" w:hAnsi="Calibri" w:cs="Calibri"/>
         </w:rPr>
-        <w:t>From 1999 to 2001, the California Department of Water Resources (DWR) conducted a multi-scale snorkel survey focusing on juvenile steelhead, while also including other species and life stages (DWR 2004). In 2010, DWR resumed the lower Feather River snorkeling surveys in preparation for FERC license issuance. The objectives were to determine the relative abundance and distribution of rearing juvenile Chinook salmon and steelhead prior to habitat improvements, identify habitat conditions (depth, substrate, velocity, and cover) where juvenile Chinook salmon and steelhead occur, and collect baseline data for future monitoring programs associated with habitat restoration projects. Due to the importance of having a thorough understanding of how river conditions and habitats affect the distribution, abundance, and behavior of downstream fish communities, data from this monitoring will inform effective management of dam operations and implementation of any associated restoration activities.</w:t>
+        <w:t>This data is intended to help provide guidance to the VA Science Committee as it develops recommendations for priority areas of focus for additional monitoring, active experiments, decision support modeling, and data analyses needed to fill knowledge gaps, assess the outcomes of the suite of VA measures, and inform ongoing and future decision-making. Juvenile salmon habitat use is assessed in all VA tributaries, primarily through snorkeling efforts that cover all in-channel habitats. The objectives of this dataset are to determine the relative abundance and distribution of rearing juvenile Chinook salmon and steelhead prior to habitat improvements, identify habitat conditions (depth, substrate, velocity, and cover) where juvenile Chinook salmon and steelhead occur, and collect baseline data for future monitoring programs associated with habitat restoration projects</w:t>
       </w:r>
+      <w:r>
+        <w:rPr>
+          <w:rFonts w:ascii="Calibri" w:hAnsi="Calibri" w:cs="Calibri"/>
+        </w:rPr>
+        <w:t>.</w:t>
+      </w:r>
+      <w:r>
+        <w:rPr>
+          <w:rFonts w:ascii="Calibri" w:hAnsi="Calibri" w:cs="Calibri"/>
+        </w:rPr>
+        <w:tab/>
+      </w:r>
+    </w:p>
+    <w:p>
+      <w:pPr>
+        <w:tabs>
+          <w:tab w:val="left" w:pos="7385"/>
+        </w:tabs>
+        <w:rPr>
+          <w:rFonts w:ascii="Calibri" w:hAnsi="Calibri" w:cs="Calibri"/>
+        </w:rPr>
+      </w:pPr>
+    </w:p>
+    <w:p>
+      <w:pPr>
+        <w:tabs>
+          <w:tab w:val="left" w:pos="7385"/>
+        </w:tabs>
+        <w:rPr>
+          <w:rFonts w:ascii="Calibri" w:hAnsi="Calibri" w:cs="Calibri"/>
+        </w:rPr>
+      </w:pPr>
     </w:p>
     <w:sectPr>
       <w:pgSz w:w="12240" w:h="15840"/>
@@ -806,6 +841,21 @@
 </file>
 
 <file path=customXml/item1.xml><?xml version="1.0" encoding="utf-8"?>
+<p:properties xmlns:p="http://schemas.microsoft.com/office/2006/metadata/properties" xmlns:xsi="http://www.w3.org/2001/XMLSchema-instance" xmlns:pc="http://schemas.microsoft.com/office/infopath/2007/PartnerControls">
+  <documentManagement/>
+</p:properties>
+</file>
+
+<file path=customXml/item2.xml><?xml version="1.0" encoding="utf-8"?>
+<?mso-contentType ?>
+<FormTemplates xmlns="http://schemas.microsoft.com/sharepoint/v3/contenttype/forms">
+  <Display>DocumentLibraryForm</Display>
+  <Edit>DocumentLibraryForm</Edit>
+  <New>DocumentLibraryForm</New>
+</FormTemplates>
+</file>
+
+<file path=customXml/item3.xml><?xml version="1.0" encoding="utf-8"?>
 <ct:contentTypeSchema xmlns:ct="http://schemas.microsoft.com/office/2006/metadata/contentType" xmlns:ma="http://schemas.microsoft.com/office/2006/metadata/properties/metaAttributes" ct:_="" ma:_="" ma:contentTypeName="Document" ma:contentTypeID="0x01010062F3A0D97C24D44188E22ED6BF629E5F" ma:contentTypeVersion="11" ma:contentTypeDescription="Create a new document." ma:contentTypeScope="" ma:versionID="d417724eab557a4a1613df09cf549db5">
   <xsd:schema xmlns:xsd="http://www.w3.org/2001/XMLSchema" xmlns:xs="http://www.w3.org/2001/XMLSchema" xmlns:p="http://schemas.microsoft.com/office/2006/metadata/properties" xmlns:ns2="0babd99f-cddb-4efe-bfbd-78b0de5d1c16" targetNamespace="http://schemas.microsoft.com/office/2006/metadata/properties" ma:root="true" ma:fieldsID="452ce7caafae2949ffe48c11a29016ca" ns2:_="">
     <xsd:import namespace="0babd99f-cddb-4efe-bfbd-78b0de5d1c16"/>
@@ -995,26 +1045,28 @@
 </ct:contentTypeSchema>
 </file>
 
-<file path=customXml/item2.xml><?xml version="1.0" encoding="utf-8"?>
-<?mso-contentType ?>
-<FormTemplates xmlns="http://schemas.microsoft.com/sharepoint/v3/contenttype/forms">
-  <Display>DocumentLibraryForm</Display>
-  <Edit>DocumentLibraryForm</Edit>
-  <New>DocumentLibraryForm</New>
-</FormTemplates>
-</file>
-
-<file path=customXml/item3.xml><?xml version="1.0" encoding="utf-8"?>
-<p:properties xmlns:p="http://schemas.microsoft.com/office/2006/metadata/properties" xmlns:xsi="http://www.w3.org/2001/XMLSchema-instance" xmlns:pc="http://schemas.microsoft.com/office/infopath/2007/PartnerControls">
-  <documentManagement/>
-</p:properties>
-</file>
-
 <file path=customXml/item4.xml><?xml version="1.0" encoding="utf-8"?>
 <b:Sources xmlns:b="http://schemas.openxmlformats.org/officeDocument/2006/bibliography" xmlns="http://schemas.openxmlformats.org/officeDocument/2006/bibliography" SelectedStyle="\APASixthEditionOfficeOnline.xsl" StyleName="APA" Version="6"/>
 </file>
 
 <file path=customXml/itemProps1.xml><?xml version="1.0" encoding="utf-8"?>
+<ds:datastoreItem xmlns:ds="http://schemas.openxmlformats.org/officeDocument/2006/customXml" ds:itemID="{54AF356A-2E96-4152-B308-A06835208F42}">
+  <ds:schemaRefs>
+    <ds:schemaRef ds:uri="http://schemas.microsoft.com/office/2006/metadata/properties"/>
+    <ds:schemaRef ds:uri="http://schemas.microsoft.com/office/infopath/2007/PartnerControls"/>
+  </ds:schemaRefs>
+</ds:datastoreItem>
+</file>
+
+<file path=customXml/itemProps2.xml><?xml version="1.0" encoding="utf-8"?>
+<ds:datastoreItem xmlns:ds="http://schemas.openxmlformats.org/officeDocument/2006/customXml" ds:itemID="{DE21C82F-5AF4-438F-920C-9ED547137811}">
+  <ds:schemaRefs>
+    <ds:schemaRef ds:uri="http://schemas.microsoft.com/sharepoint/v3/contenttype/forms"/>
+  </ds:schemaRefs>
+</ds:datastoreItem>
+</file>
+
+<file path=customXml/itemProps3.xml><?xml version="1.0" encoding="utf-8"?>
 <ds:datastoreItem xmlns:ds="http://schemas.openxmlformats.org/officeDocument/2006/customXml" ds:itemID="{C4DDF034-AC63-4FC8-93D1-A8F2D2B860B0}">
   <ds:schemaRefs>
     <ds:schemaRef ds:uri="http://schemas.microsoft.com/office/2006/metadata/contentType"/>
@@ -1032,23 +1084,6 @@
 </ds:datastoreItem>
 </file>
 
-<file path=customXml/itemProps2.xml><?xml version="1.0" encoding="utf-8"?>
-<ds:datastoreItem xmlns:ds="http://schemas.openxmlformats.org/officeDocument/2006/customXml" ds:itemID="{DE21C82F-5AF4-438F-920C-9ED547137811}">
-  <ds:schemaRefs>
-    <ds:schemaRef ds:uri="http://schemas.microsoft.com/sharepoint/v3/contenttype/forms"/>
-  </ds:schemaRefs>
-</ds:datastoreItem>
-</file>
-
-<file path=customXml/itemProps3.xml><?xml version="1.0" encoding="utf-8"?>
-<ds:datastoreItem xmlns:ds="http://schemas.openxmlformats.org/officeDocument/2006/customXml" ds:itemID="{54AF356A-2E96-4152-B308-A06835208F42}">
-  <ds:schemaRefs>
-    <ds:schemaRef ds:uri="http://schemas.microsoft.com/office/2006/metadata/properties"/>
-    <ds:schemaRef ds:uri="http://schemas.microsoft.com/office/infopath/2007/PartnerControls"/>
-  </ds:schemaRefs>
-</ds:datastoreItem>
-</file>
-
 <file path=customXml/itemProps4.xml><?xml version="1.0" encoding="utf-8"?>
 <ds:datastoreItem xmlns:ds="http://schemas.openxmlformats.org/officeDocument/2006/customXml" ds:itemID="{992B85D2-594B-4697-A2DD-FFE190E75657}">
   <ds:schemaRefs>

</xml_diff>

<commit_message>
updates datasets, still some site messyness on early data but otherwise complete
</commit_message>
<xml_diff>
--- a/data-raw/metadata/abstract.docx
+++ b/data-raw/metadata/abstract.docx
@@ -45,19 +45,103 @@
         <w:rPr>
           <w:rFonts w:ascii="Calibri" w:hAnsi="Calibri" w:cs="Calibri"/>
         </w:rPr>
-        <w:t xml:space="preserve">Since </w:t>
-      </w:r>
-      <w:r>
-        <w:rPr>
-          <w:rFonts w:ascii="Calibri" w:hAnsi="Calibri" w:cs="Calibri"/>
-        </w:rPr>
-        <w:t>1999</w:t>
-      </w:r>
-      <w:r>
-        <w:rPr>
-          <w:rFonts w:ascii="Calibri" w:hAnsi="Calibri" w:cs="Calibri"/>
-        </w:rPr>
-        <w:t>,</w:t>
+        <w:t xml:space="preserve">Since 1999, </w:t>
+      </w:r>
+      <w:r>
+        <w:rPr>
+          <w:rFonts w:ascii="Calibri" w:hAnsi="Calibri" w:cs="Calibri"/>
+        </w:rPr>
+        <w:t xml:space="preserve">DWR </w:t>
+      </w:r>
+      <w:r>
+        <w:rPr>
+          <w:rFonts w:ascii="Calibri" w:hAnsi="Calibri" w:cs="Calibri"/>
+        </w:rPr>
+        <w:t>has conducted</w:t>
+      </w:r>
+      <w:r>
+        <w:rPr>
+          <w:rFonts w:ascii="Calibri" w:hAnsi="Calibri" w:cs="Calibri"/>
+        </w:rPr>
+        <w:t xml:space="preserve"> juvenile monitoring </w:t>
+      </w:r>
+      <w:r>
+        <w:rPr>
+          <w:rFonts w:ascii="Calibri" w:hAnsi="Calibri" w:cs="Calibri"/>
+        </w:rPr>
+        <w:t>s</w:t>
+      </w:r>
+      <w:r>
+        <w:rPr>
+          <w:rFonts w:ascii="Calibri" w:hAnsi="Calibri" w:cs="Calibri"/>
+        </w:rPr>
+        <w:t>norkel surveys annually on the Feather River</w:t>
+      </w:r>
+      <w:r>
+        <w:rPr>
+          <w:rFonts w:ascii="Calibri" w:hAnsi="Calibri" w:cs="Calibri"/>
+        </w:rPr>
+        <w:t xml:space="preserve">. </w:t>
+      </w:r>
+      <w:r>
+        <w:rPr>
+          <w:rFonts w:ascii="Calibri" w:hAnsi="Calibri" w:cs="Calibri"/>
+        </w:rPr>
+        <w:t xml:space="preserve">Crews survey </w:t>
+      </w:r>
+      <w:r>
+        <w:rPr>
+          <w:rFonts w:ascii="Calibri" w:hAnsi="Calibri" w:cs="Calibri"/>
+        </w:rPr>
+        <w:t xml:space="preserve">units within </w:t>
+      </w:r>
+      <w:r>
+        <w:rPr>
+          <w:rFonts w:ascii="Calibri" w:hAnsi="Calibri" w:cs="Calibri"/>
+        </w:rPr>
+        <w:t xml:space="preserve">20 sampling </w:t>
+      </w:r>
+      <w:r>
+        <w:rPr>
+          <w:rFonts w:ascii="Calibri" w:hAnsi="Calibri" w:cs="Calibri"/>
+        </w:rPr>
+        <w:t xml:space="preserve">sections </w:t>
+      </w:r>
+      <w:r>
+        <w:rPr>
+          <w:rFonts w:ascii="Calibri" w:hAnsi="Calibri" w:cs="Calibri"/>
+        </w:rPr>
+        <w:t xml:space="preserve">on the high flow and low flow channel </w:t>
+      </w:r>
+      <w:r>
+        <w:rPr>
+          <w:rFonts w:ascii="Calibri" w:hAnsi="Calibri" w:cs="Calibri"/>
+        </w:rPr>
+        <w:t xml:space="preserve">in </w:t>
+      </w:r>
+      <w:r>
+        <w:rPr>
+          <w:rFonts w:ascii="Calibri" w:hAnsi="Calibri" w:cs="Calibri"/>
+        </w:rPr>
+        <w:t xml:space="preserve">May through August each year and </w:t>
+      </w:r>
+      <w:r>
+        <w:rPr>
+          <w:rFonts w:ascii="Calibri" w:hAnsi="Calibri" w:cs="Calibri"/>
+        </w:rPr>
+        <w:t xml:space="preserve">collect </w:t>
+      </w:r>
+      <w:r>
+        <w:rPr>
+          <w:rFonts w:ascii="Calibri" w:hAnsi="Calibri" w:cs="Calibri"/>
+        </w:rPr>
+        <w:t xml:space="preserve">information on species, fish size, substrate, cover, and habitat </w:t>
+      </w:r>
+      <w:r>
+        <w:rPr>
+          <w:rFonts w:ascii="Calibri" w:hAnsi="Calibri" w:cs="Calibri"/>
+        </w:rPr>
+        <w:t>type.</w:t>
       </w:r>
       <w:r>
         <w:rPr>
@@ -69,61 +153,43 @@
         <w:rPr>
           <w:rFonts w:ascii="Calibri" w:hAnsi="Calibri" w:cs="Calibri"/>
         </w:rPr>
-        <w:t xml:space="preserve">DWR </w:t>
-      </w:r>
-      <w:r>
-        <w:rPr>
-          <w:rFonts w:ascii="Calibri" w:hAnsi="Calibri" w:cs="Calibri"/>
-        </w:rPr>
-        <w:t>has conducted</w:t>
-      </w:r>
-      <w:r>
-        <w:rPr>
-          <w:rFonts w:ascii="Calibri" w:hAnsi="Calibri" w:cs="Calibri"/>
-        </w:rPr>
-        <w:t xml:space="preserve"> juvenile monitoring Snorkel surveys annually on the Feather River</w:t>
-      </w:r>
-      <w:r>
-        <w:rPr>
-          <w:rFonts w:ascii="Calibri" w:hAnsi="Calibri" w:cs="Calibri"/>
-        </w:rPr>
-        <w:t xml:space="preserve">. </w:t>
-      </w:r>
-      <w:r>
-        <w:rPr>
-          <w:rFonts w:ascii="Calibri" w:hAnsi="Calibri" w:cs="Calibri"/>
-        </w:rPr>
-        <w:t xml:space="preserve">Crews survey 20 sampling sites on the high flow and low flow channel </w:t>
-      </w:r>
-      <w:r>
-        <w:rPr>
-          <w:rFonts w:ascii="Calibri" w:hAnsi="Calibri" w:cs="Calibri"/>
-        </w:rPr>
-        <w:t xml:space="preserve">in </w:t>
-      </w:r>
-      <w:r>
-        <w:rPr>
-          <w:rFonts w:ascii="Calibri" w:hAnsi="Calibri" w:cs="Calibri"/>
-        </w:rPr>
-        <w:t xml:space="preserve">May through August each year and </w:t>
-      </w:r>
-      <w:r>
-        <w:rPr>
-          <w:rFonts w:ascii="Calibri" w:hAnsi="Calibri" w:cs="Calibri"/>
-        </w:rPr>
-        <w:t xml:space="preserve">collect </w:t>
-      </w:r>
-      <w:r>
-        <w:rPr>
-          <w:rFonts w:ascii="Calibri" w:hAnsi="Calibri" w:cs="Calibri"/>
-        </w:rPr>
-        <w:t xml:space="preserve">information on species, fish size, substrate, cover, and habitat </w:t>
-      </w:r>
-      <w:r>
-        <w:rPr>
-          <w:rFonts w:ascii="Calibri" w:hAnsi="Calibri" w:cs="Calibri"/>
-        </w:rPr>
-        <w:t>type.</w:t>
+        <w:t>Snorkel data is collected</w:t>
+      </w:r>
+      <w:r>
+        <w:rPr>
+          <w:rFonts w:ascii="Calibri" w:hAnsi="Calibri" w:cs="Calibri"/>
+        </w:rPr>
+        <w:t xml:space="preserve"> to determine</w:t>
+      </w:r>
+      <w:r>
+        <w:rPr>
+          <w:rFonts w:ascii="Calibri" w:hAnsi="Calibri" w:cs="Calibri"/>
+        </w:rPr>
+        <w:t xml:space="preserve"> the relative abundance and distribution of rearing juvenile Chinook salmon and steelhead</w:t>
+      </w:r>
+      <w:r>
+        <w:rPr>
+          <w:rFonts w:ascii="Calibri" w:hAnsi="Calibri" w:cs="Calibri"/>
+        </w:rPr>
+        <w:t xml:space="preserve">. A secondary objective of this data is to </w:t>
+      </w:r>
+      <w:r>
+        <w:rPr>
+          <w:rFonts w:ascii="Calibri" w:hAnsi="Calibri" w:cs="Calibri"/>
+        </w:rPr>
+        <w:t>c</w:t>
+      </w:r>
+      <w:r>
+        <w:rPr>
+          <w:rFonts w:ascii="Calibri" w:hAnsi="Calibri" w:cs="Calibri"/>
+        </w:rPr>
+        <w:t>ollect baseline data for future monitoring programs associated with habitat restoration projects</w:t>
+      </w:r>
+      <w:r>
+        <w:rPr>
+          <w:rFonts w:ascii="Calibri" w:hAnsi="Calibri" w:cs="Calibri"/>
+        </w:rPr>
+        <w:t>.</w:t>
       </w:r>
       <w:r>
         <w:rPr>
@@ -135,54 +201,6 @@
         <w:rPr>
           <w:rFonts w:ascii="Calibri" w:hAnsi="Calibri" w:cs="Calibri"/>
         </w:rPr>
-        <w:t>Snorkel data is collected</w:t>
-      </w:r>
-      <w:r>
-        <w:rPr>
-          <w:rFonts w:ascii="Calibri" w:hAnsi="Calibri" w:cs="Calibri"/>
-        </w:rPr>
-        <w:t xml:space="preserve"> to determine</w:t>
-      </w:r>
-      <w:r>
-        <w:rPr>
-          <w:rFonts w:ascii="Calibri" w:hAnsi="Calibri" w:cs="Calibri"/>
-        </w:rPr>
-        <w:t xml:space="preserve"> the relative abundance and distribution of rearing juvenile Chinook salmon and steelhead</w:t>
-      </w:r>
-      <w:r>
-        <w:rPr>
-          <w:rFonts w:ascii="Calibri" w:hAnsi="Calibri" w:cs="Calibri"/>
-        </w:rPr>
-        <w:t xml:space="preserve">. A secondary objective of this data is to </w:t>
-      </w:r>
-      <w:r>
-        <w:rPr>
-          <w:rFonts w:ascii="Calibri" w:hAnsi="Calibri" w:cs="Calibri"/>
-        </w:rPr>
-        <w:t>c</w:t>
-      </w:r>
-      <w:r>
-        <w:rPr>
-          <w:rFonts w:ascii="Calibri" w:hAnsi="Calibri" w:cs="Calibri"/>
-        </w:rPr>
-        <w:t>ollect baseline data for future monitoring programs associated with habitat restoration projects</w:t>
-      </w:r>
-      <w:r>
-        <w:rPr>
-          <w:rFonts w:ascii="Calibri" w:hAnsi="Calibri" w:cs="Calibri"/>
-        </w:rPr>
-        <w:t>.</w:t>
-      </w:r>
-      <w:r>
-        <w:rPr>
-          <w:rFonts w:ascii="Calibri" w:hAnsi="Calibri" w:cs="Calibri"/>
-        </w:rPr>
-        <w:t xml:space="preserve"> </w:t>
-      </w:r>
-      <w:r>
-        <w:rPr>
-          <w:rFonts w:ascii="Calibri" w:hAnsi="Calibri" w:cs="Calibri"/>
-        </w:rPr>
         <w:t xml:space="preserve">The Voluntary Agreement </w:t>
       </w:r>
       <w:r>
@@ -195,13 +213,7 @@
         <w:rPr>
           <w:rFonts w:ascii="Calibri" w:hAnsi="Calibri" w:cs="Calibri"/>
         </w:rPr>
-        <w:t xml:space="preserve">identify habitat conditions (depth, substrate, velocity, and cover) where juvenile Chinook salmon and steelhead </w:t>
-      </w:r>
-      <w:r>
-        <w:rPr>
-          <w:rFonts w:ascii="Calibri" w:hAnsi="Calibri" w:cs="Calibri"/>
-        </w:rPr>
-        <w:t>occur and</w:t>
+        <w:t>identify habitat conditions (depth, substrate, velocity, and cover) where juvenile Chinook salmon and steelhead occur and</w:t>
       </w:r>
       <w:r>
         <w:rPr>
@@ -666,6 +678,7 @@
   <w:style w:type="character" w:default="1" w:styleId="DefaultParagraphFont">
     <w:name w:val="Default Paragraph Font"/>
     <w:uiPriority w:val="1"/>
+    <w:semiHidden/>
     <w:unhideWhenUsed/>
   </w:style>
   <w:style w:type="table" w:default="1" w:styleId="TableNormal">
@@ -1002,25 +1015,6 @@
 </file>
 
 <file path=customXml/item1.xml><?xml version="1.0" encoding="utf-8"?>
-<b:Sources xmlns:b="http://schemas.openxmlformats.org/officeDocument/2006/bibliography" xmlns="http://schemas.openxmlformats.org/officeDocument/2006/bibliography" SelectedStyle="\APASixthEditionOfficeOnline.xsl" StyleName="APA" Version="6"/>
-</file>
-
-<file path=customXml/item2.xml><?xml version="1.0" encoding="utf-8"?>
-<p:properties xmlns:p="http://schemas.microsoft.com/office/2006/metadata/properties" xmlns:xsi="http://www.w3.org/2001/XMLSchema-instance" xmlns:pc="http://schemas.microsoft.com/office/infopath/2007/PartnerControls">
-  <documentManagement/>
-</p:properties>
-</file>
-
-<file path=customXml/item3.xml><?xml version="1.0" encoding="utf-8"?>
-<?mso-contentType ?>
-<FormTemplates xmlns="http://schemas.microsoft.com/sharepoint/v3/contenttype/forms">
-  <Display>DocumentLibraryForm</Display>
-  <Edit>DocumentLibraryForm</Edit>
-  <New>DocumentLibraryForm</New>
-</FormTemplates>
-</file>
-
-<file path=customXml/item4.xml><?xml version="1.0" encoding="utf-8"?>
 <ct:contentTypeSchema xmlns:ct="http://schemas.microsoft.com/office/2006/metadata/contentType" xmlns:ma="http://schemas.microsoft.com/office/2006/metadata/properties/metaAttributes" ct:_="" ma:_="" ma:contentTypeName="Document" ma:contentTypeID="0x01010062F3A0D97C24D44188E22ED6BF629E5F" ma:contentTypeVersion="11" ma:contentTypeDescription="Create a new document." ma:contentTypeScope="" ma:versionID="d417724eab557a4a1613df09cf549db5">
   <xsd:schema xmlns:xsd="http://www.w3.org/2001/XMLSchema" xmlns:xs="http://www.w3.org/2001/XMLSchema" xmlns:p="http://schemas.microsoft.com/office/2006/metadata/properties" xmlns:ns2="0babd99f-cddb-4efe-bfbd-78b0de5d1c16" targetNamespace="http://schemas.microsoft.com/office/2006/metadata/properties" ma:root="true" ma:fieldsID="452ce7caafae2949ffe48c11a29016ca" ns2:_="">
     <xsd:import namespace="0babd99f-cddb-4efe-bfbd-78b0de5d1c16"/>
@@ -1210,32 +1204,26 @@
 </ct:contentTypeSchema>
 </file>
 
-<file path=customXml/itemProps1.xml><?xml version="1.0" encoding="utf-8"?>
-<ds:datastoreItem xmlns:ds="http://schemas.openxmlformats.org/officeDocument/2006/customXml" ds:itemID="{992B85D2-594B-4697-A2DD-FFE190E75657}">
-  <ds:schemaRefs>
-    <ds:schemaRef ds:uri="http://schemas.openxmlformats.org/officeDocument/2006/bibliography"/>
-  </ds:schemaRefs>
-</ds:datastoreItem>
+<file path=customXml/item2.xml><?xml version="1.0" encoding="utf-8"?>
+<?mso-contentType ?>
+<FormTemplates xmlns="http://schemas.microsoft.com/sharepoint/v3/contenttype/forms">
+  <Display>DocumentLibraryForm</Display>
+  <Edit>DocumentLibraryForm</Edit>
+  <New>DocumentLibraryForm</New>
+</FormTemplates>
 </file>
 
-<file path=customXml/itemProps2.xml><?xml version="1.0" encoding="utf-8"?>
-<ds:datastoreItem xmlns:ds="http://schemas.openxmlformats.org/officeDocument/2006/customXml" ds:itemID="{54AF356A-2E96-4152-B308-A06835208F42}">
-  <ds:schemaRefs>
-    <ds:schemaRef ds:uri="http://schemas.microsoft.com/office/2006/metadata/properties"/>
-    <ds:schemaRef ds:uri="http://schemas.microsoft.com/office/infopath/2007/PartnerControls"/>
-  </ds:schemaRefs>
-</ds:datastoreItem>
+<file path=customXml/item3.xml><?xml version="1.0" encoding="utf-8"?>
+<p:properties xmlns:p="http://schemas.microsoft.com/office/2006/metadata/properties" xmlns:xsi="http://www.w3.org/2001/XMLSchema-instance" xmlns:pc="http://schemas.microsoft.com/office/infopath/2007/PartnerControls">
+  <documentManagement/>
+</p:properties>
 </file>
 
-<file path=customXml/itemProps3.xml><?xml version="1.0" encoding="utf-8"?>
-<ds:datastoreItem xmlns:ds="http://schemas.openxmlformats.org/officeDocument/2006/customXml" ds:itemID="{DE21C82F-5AF4-438F-920C-9ED547137811}">
-  <ds:schemaRefs>
-    <ds:schemaRef ds:uri="http://schemas.microsoft.com/sharepoint/v3/contenttype/forms"/>
-  </ds:schemaRefs>
-</ds:datastoreItem>
+<file path=customXml/item4.xml><?xml version="1.0" encoding="utf-8"?>
+<b:Sources xmlns:b="http://schemas.openxmlformats.org/officeDocument/2006/bibliography" xmlns="http://schemas.openxmlformats.org/officeDocument/2006/bibliography" SelectedStyle="\APASixthEditionOfficeOnline.xsl" StyleName="APA" Version="6"/>
 </file>
 
-<file path=customXml/itemProps4.xml><?xml version="1.0" encoding="utf-8"?>
+<file path=customXml/itemProps1.xml><?xml version="1.0" encoding="utf-8"?>
 <ds:datastoreItem xmlns:ds="http://schemas.openxmlformats.org/officeDocument/2006/customXml" ds:itemID="{C4DDF034-AC63-4FC8-93D1-A8F2D2B860B0}">
   <ds:schemaRefs>
     <ds:schemaRef ds:uri="http://schemas.microsoft.com/office/2006/metadata/contentType"/>
@@ -1251,4 +1239,29 @@
     <ds:schemaRef ds:uri="http://schemas.microsoft.com/internal/obd"/>
   </ds:schemaRefs>
 </ds:datastoreItem>
+</file>
+
+<file path=customXml/itemProps2.xml><?xml version="1.0" encoding="utf-8"?>
+<ds:datastoreItem xmlns:ds="http://schemas.openxmlformats.org/officeDocument/2006/customXml" ds:itemID="{DE21C82F-5AF4-438F-920C-9ED547137811}">
+  <ds:schemaRefs>
+    <ds:schemaRef ds:uri="http://schemas.microsoft.com/sharepoint/v3/contenttype/forms"/>
+  </ds:schemaRefs>
+</ds:datastoreItem>
+</file>
+
+<file path=customXml/itemProps3.xml><?xml version="1.0" encoding="utf-8"?>
+<ds:datastoreItem xmlns:ds="http://schemas.openxmlformats.org/officeDocument/2006/customXml" ds:itemID="{54AF356A-2E96-4152-B308-A06835208F42}">
+  <ds:schemaRefs>
+    <ds:schemaRef ds:uri="http://schemas.microsoft.com/office/2006/metadata/properties"/>
+    <ds:schemaRef ds:uri="http://schemas.microsoft.com/office/infopath/2007/PartnerControls"/>
+  </ds:schemaRefs>
+</ds:datastoreItem>
+</file>
+
+<file path=customXml/itemProps4.xml><?xml version="1.0" encoding="utf-8"?>
+<ds:datastoreItem xmlns:ds="http://schemas.openxmlformats.org/officeDocument/2006/customXml" ds:itemID="{992B85D2-594B-4697-A2DD-FFE190E75657}">
+  <ds:schemaRefs>
+    <ds:schemaRef ds:uri="http://schemas.openxmlformats.org/officeDocument/2006/bibliography"/>
+  </ds:schemaRefs>
+</ds:datastoreItem>
 </file>
</xml_diff>

<commit_message>
makes fine tune edits and clean up metadata
</commit_message>
<xml_diff>
--- a/data-raw/metadata/abstract.docx
+++ b/data-raw/metadata/abstract.docx
@@ -4,8 +4,6 @@
   <w:body>
     <w:p>
       <w:pPr>
-        <w:spacing w:after="0" w:line="240" w:lineRule="auto"/>
-        <w:textAlignment w:val="baseline"/>
         <w:rPr>
           <w:rFonts w:ascii="Calibri" w:hAnsi="Calibri" w:cs="Calibri"/>
           <w:color w:val="000000"/>
@@ -15,35 +13,6 @@
       <w:r>
         <w:rPr>
           <w:rFonts w:ascii="Calibri" w:hAnsi="Calibri" w:cs="Calibri"/>
-          <w:color w:val="000000"/>
-          <w:shd w:val="clear" w:color="auto" w:fill="FFFFFF"/>
-        </w:rPr>
-        <w:t>Abstract</w:t>
-      </w:r>
-    </w:p>
-    <w:p>
-      <w:pPr>
-        <w:spacing w:after="0" w:line="240" w:lineRule="auto"/>
-        <w:textAlignment w:val="baseline"/>
-        <w:rPr>
-          <w:rFonts w:ascii="Calibri" w:hAnsi="Calibri" w:cs="Calibri"/>
-          <w:color w:val="000000"/>
-          <w:shd w:val="clear" w:color="auto" w:fill="FFFFFF"/>
-        </w:rPr>
-      </w:pPr>
-    </w:p>
-    <w:p>
-      <w:pPr>
-        <w:tabs>
-          <w:tab w:val="left" w:pos="7385"/>
-        </w:tabs>
-        <w:rPr>
-          <w:rFonts w:ascii="Calibri" w:hAnsi="Calibri" w:cs="Calibri"/>
-        </w:rPr>
-      </w:pPr>
-      <w:r>
-        <w:rPr>
-          <w:rFonts w:ascii="Calibri" w:hAnsi="Calibri" w:cs="Calibri"/>
         </w:rPr>
         <w:t xml:space="preserve">Since 1999, </w:t>
       </w:r>
@@ -51,7 +20,13 @@
         <w:rPr>
           <w:rFonts w:ascii="Calibri" w:hAnsi="Calibri" w:cs="Calibri"/>
         </w:rPr>
-        <w:t xml:space="preserve">DWR </w:t>
+        <w:t>the California Department of Water Resources (DWR)</w:t>
+      </w:r>
+      <w:r>
+        <w:rPr>
+          <w:rFonts w:ascii="Calibri" w:hAnsi="Calibri" w:cs="Calibri"/>
+        </w:rPr>
+        <w:t xml:space="preserve"> </w:t>
       </w:r>
       <w:r>
         <w:rPr>
@@ -63,7 +38,13 @@
         <w:rPr>
           <w:rFonts w:ascii="Calibri" w:hAnsi="Calibri" w:cs="Calibri"/>
         </w:rPr>
-        <w:t xml:space="preserve"> juvenile monitoring </w:t>
+        <w:t xml:space="preserve"> </w:t>
+      </w:r>
+      <w:r>
+        <w:rPr>
+          <w:rFonts w:ascii="Calibri" w:hAnsi="Calibri" w:cs="Calibri"/>
+        </w:rPr>
+        <w:t xml:space="preserve">annual </w:t>
       </w:r>
       <w:r>
         <w:rPr>
@@ -75,7 +56,19 @@
         <w:rPr>
           <w:rFonts w:ascii="Calibri" w:hAnsi="Calibri" w:cs="Calibri"/>
         </w:rPr>
-        <w:t>norkel surveys annually on the Feather River</w:t>
+        <w:t xml:space="preserve">norkel surveys </w:t>
+      </w:r>
+      <w:r>
+        <w:rPr>
+          <w:rFonts w:ascii="Calibri" w:hAnsi="Calibri" w:cs="Calibri"/>
+        </w:rPr>
+        <w:t xml:space="preserve">to monitor juvenile salmon </w:t>
+      </w:r>
+      <w:r>
+        <w:rPr>
+          <w:rFonts w:ascii="Calibri" w:hAnsi="Calibri" w:cs="Calibri"/>
+        </w:rPr>
+        <w:t>on the Feather River</w:t>
       </w:r>
       <w:r>
         <w:rPr>
@@ -87,6 +80,42 @@
         <w:rPr>
           <w:rFonts w:ascii="Calibri" w:hAnsi="Calibri" w:cs="Calibri"/>
         </w:rPr>
+        <w:t>The objective of this data collection effort is to determine</w:t>
+      </w:r>
+      <w:r>
+        <w:rPr>
+          <w:rFonts w:ascii="Calibri" w:hAnsi="Calibri" w:cs="Calibri"/>
+        </w:rPr>
+        <w:t xml:space="preserve"> the relative abundance and distribution of rearing juvenile Chinook salmon and steelhead</w:t>
+      </w:r>
+      <w:r>
+        <w:rPr>
+          <w:rFonts w:ascii="Calibri" w:hAnsi="Calibri" w:cs="Calibri"/>
+        </w:rPr>
+        <w:t>. A secondary objective is to c</w:t>
+      </w:r>
+      <w:r>
+        <w:rPr>
+          <w:rFonts w:ascii="Calibri" w:hAnsi="Calibri" w:cs="Calibri"/>
+        </w:rPr>
+        <w:t>ollect baseline data for future monitoring programs associated with habitat restoration projects</w:t>
+      </w:r>
+      <w:r>
+        <w:rPr>
+          <w:rFonts w:ascii="Calibri" w:hAnsi="Calibri" w:cs="Calibri"/>
+        </w:rPr>
+        <w:t>.</w:t>
+      </w:r>
+      <w:r>
+        <w:rPr>
+          <w:rFonts w:ascii="Calibri" w:hAnsi="Calibri" w:cs="Calibri"/>
+        </w:rPr>
+        <w:t xml:space="preserve"> </w:t>
+      </w:r>
+      <w:r>
+        <w:rPr>
+          <w:rFonts w:ascii="Calibri" w:hAnsi="Calibri" w:cs="Calibri"/>
+        </w:rPr>
         <w:t xml:space="preserve">Crews survey </w:t>
       </w:r>
       <w:r>
@@ -111,19 +140,67 @@
         <w:rPr>
           <w:rFonts w:ascii="Calibri" w:hAnsi="Calibri" w:cs="Calibri"/>
         </w:rPr>
-        <w:t xml:space="preserve">on the high flow and low flow channel </w:t>
-      </w:r>
-      <w:r>
-        <w:rPr>
-          <w:rFonts w:ascii="Calibri" w:hAnsi="Calibri" w:cs="Calibri"/>
-        </w:rPr>
-        <w:t xml:space="preserve">in </w:t>
-      </w:r>
-      <w:r>
-        <w:rPr>
-          <w:rFonts w:ascii="Calibri" w:hAnsi="Calibri" w:cs="Calibri"/>
-        </w:rPr>
-        <w:t xml:space="preserve">May through August each year and </w:t>
+        <w:t>on the high flow</w:t>
+      </w:r>
+      <w:r>
+        <w:rPr>
+          <w:rFonts w:ascii="Calibri" w:hAnsi="Calibri" w:cs="Calibri"/>
+        </w:rPr>
+        <w:t xml:space="preserve"> (HFC)</w:t>
+      </w:r>
+      <w:r>
+        <w:rPr>
+          <w:rFonts w:ascii="Calibri" w:hAnsi="Calibri" w:cs="Calibri"/>
+        </w:rPr>
+        <w:t xml:space="preserve"> and low flow channel</w:t>
+      </w:r>
+      <w:r>
+        <w:rPr>
+          <w:rFonts w:ascii="Calibri" w:hAnsi="Calibri" w:cs="Calibri"/>
+        </w:rPr>
+        <w:t xml:space="preserve"> (LFC)</w:t>
+      </w:r>
+      <w:r>
+        <w:rPr>
+          <w:rFonts w:ascii="Calibri" w:hAnsi="Calibri" w:cs="Calibri"/>
+        </w:rPr>
+        <w:t xml:space="preserve"> </w:t>
+      </w:r>
+      <w:r>
+        <w:rPr>
+          <w:rFonts w:ascii="Calibri" w:hAnsi="Calibri" w:cs="Calibri"/>
+        </w:rPr>
+        <w:t>between</w:t>
+      </w:r>
+      <w:r>
+        <w:rPr>
+          <w:rFonts w:ascii="Calibri" w:hAnsi="Calibri" w:cs="Calibri"/>
+        </w:rPr>
+        <w:t xml:space="preserve"> </w:t>
+      </w:r>
+      <w:r>
+        <w:rPr>
+          <w:rFonts w:ascii="Calibri" w:hAnsi="Calibri" w:cs="Calibri"/>
+        </w:rPr>
+        <w:t xml:space="preserve">January </w:t>
+      </w:r>
+      <w:r>
+        <w:rPr>
+          <w:rFonts w:ascii="Calibri" w:hAnsi="Calibri" w:cs="Calibri"/>
+        </w:rPr>
+        <w:t xml:space="preserve">and </w:t>
+      </w:r>
+      <w:r>
+        <w:rPr>
+          <w:rFonts w:ascii="Calibri" w:hAnsi="Calibri" w:cs="Calibri"/>
+        </w:rPr>
+        <w:t>September</w:t>
+      </w:r>
+      <w:r>
+        <w:rPr>
+          <w:rFonts w:ascii="Calibri" w:hAnsi="Calibri" w:cs="Calibri"/>
+        </w:rPr>
+        <w:t xml:space="preserve"> and </w:t>
       </w:r>
       <w:r>
         <w:rPr>
@@ -141,85 +218,27 @@
         <w:rPr>
           <w:rFonts w:ascii="Calibri" w:hAnsi="Calibri" w:cs="Calibri"/>
         </w:rPr>
-        <w:t>type.</w:t>
-      </w:r>
-      <w:r>
-        <w:rPr>
-          <w:rFonts w:ascii="Calibri" w:hAnsi="Calibri" w:cs="Calibri"/>
-        </w:rPr>
-        <w:t xml:space="preserve"> </w:t>
-      </w:r>
-      <w:r>
-        <w:rPr>
-          <w:rFonts w:ascii="Calibri" w:hAnsi="Calibri" w:cs="Calibri"/>
-        </w:rPr>
-        <w:t>Snorkel data is collected</w:t>
-      </w:r>
-      <w:r>
-        <w:rPr>
-          <w:rFonts w:ascii="Calibri" w:hAnsi="Calibri" w:cs="Calibri"/>
-        </w:rPr>
-        <w:t xml:space="preserve"> to determine</w:t>
-      </w:r>
-      <w:r>
-        <w:rPr>
-          <w:rFonts w:ascii="Calibri" w:hAnsi="Calibri" w:cs="Calibri"/>
-        </w:rPr>
-        <w:t xml:space="preserve"> the relative abundance and distribution of rearing juvenile Chinook salmon and steelhead</w:t>
-      </w:r>
-      <w:r>
-        <w:rPr>
-          <w:rFonts w:ascii="Calibri" w:hAnsi="Calibri" w:cs="Calibri"/>
-        </w:rPr>
-        <w:t xml:space="preserve">. A secondary objective of this data is to </w:t>
-      </w:r>
-      <w:r>
-        <w:rPr>
-          <w:rFonts w:ascii="Calibri" w:hAnsi="Calibri" w:cs="Calibri"/>
-        </w:rPr>
-        <w:t>c</w:t>
-      </w:r>
-      <w:r>
-        <w:rPr>
-          <w:rFonts w:ascii="Calibri" w:hAnsi="Calibri" w:cs="Calibri"/>
-        </w:rPr>
-        <w:t>ollect baseline data for future monitoring programs associated with habitat restoration projects</w:t>
-      </w:r>
-      <w:r>
-        <w:rPr>
-          <w:rFonts w:ascii="Calibri" w:hAnsi="Calibri" w:cs="Calibri"/>
-        </w:rPr>
-        <w:t>.</w:t>
-      </w:r>
-      <w:r>
-        <w:rPr>
-          <w:rFonts w:ascii="Calibri" w:hAnsi="Calibri" w:cs="Calibri"/>
-        </w:rPr>
-        <w:t xml:space="preserve"> </w:t>
-      </w:r>
-      <w:r>
-        <w:rPr>
-          <w:rFonts w:ascii="Calibri" w:hAnsi="Calibri" w:cs="Calibri"/>
-        </w:rPr>
-        <w:t xml:space="preserve">The Voluntary Agreement </w:t>
-      </w:r>
-      <w:r>
-        <w:rPr>
-          <w:rFonts w:ascii="Calibri" w:hAnsi="Calibri" w:cs="Calibri"/>
-        </w:rPr>
-        <w:t xml:space="preserve">project plans to utilize this long period of record of data to </w:t>
-      </w:r>
-      <w:r>
-        <w:rPr>
-          <w:rFonts w:ascii="Calibri" w:hAnsi="Calibri" w:cs="Calibri"/>
-        </w:rPr>
-        <w:t>identify habitat conditions (depth, substrate, velocity, and cover) where juvenile Chinook salmon and steelhead occur and</w:t>
-      </w:r>
-      <w:r>
-        <w:rPr>
-          <w:rFonts w:ascii="Calibri" w:hAnsi="Calibri" w:cs="Calibri"/>
-        </w:rPr>
-        <w:t xml:space="preserve"> analyze how these conditions have changed throughout time. </w:t>
+        <w:t>type</w:t>
+      </w:r>
+      <w:r>
+        <w:rPr>
+          <w:rFonts w:ascii="Calibri" w:hAnsi="Calibri" w:cs="Calibri"/>
+        </w:rPr>
+        <w:t xml:space="preserve">. This dataset represents an extensive time series that could be used to identify habitat conditions where juvenile Chinook salmon and steelhead occur and how these conditions have changed over time. </w:t>
+      </w:r>
+      <w:commentRangeStart w:id="0"/>
+      <w:r>
+        <w:rPr>
+          <w:rFonts w:ascii="Calibri" w:hAnsi="Calibri" w:cs="Calibri"/>
+        </w:rPr>
+        <w:t>These data were published as part of the Healthy Rivers and Landscapes program.</w:t>
+      </w:r>
+      <w:commentRangeEnd w:id="0"/>
+      <w:r>
+        <w:rPr>
+          <w:rStyle w:val="CommentReference"/>
+        </w:rPr>
+        <w:commentReference w:id="0"/>
       </w:r>
       <w:r>
         <w:rPr>
@@ -252,6 +271,54 @@
     </w:sectPr>
   </w:body>
 </w:document>
+</file>
+
+<file path=word/comments.xml><?xml version="1.0" encoding="utf-8"?>
+<w:comments xmlns:wpc="http://schemas.microsoft.com/office/word/2010/wordprocessingCanvas" xmlns:cx="http://schemas.microsoft.com/office/drawing/2014/chartex" xmlns:cx1="http://schemas.microsoft.com/office/drawing/2015/9/8/chartex" xmlns:cx2="http://schemas.microsoft.com/office/drawing/2015/10/21/chartex" xmlns:cx3="http://schemas.microsoft.com/office/drawing/2016/5/9/chartex" xmlns:cx4="http://schemas.microsoft.com/office/drawing/2016/5/10/chartex" xmlns:cx5="http://schemas.microsoft.com/office/drawing/2016/5/11/chartex" xmlns:cx6="http://schemas.microsoft.com/office/drawing/2016/5/12/chartex" xmlns:cx7="http://schemas.microsoft.com/office/drawing/2016/5/13/chartex" xmlns:cx8="http://schemas.microsoft.com/office/drawing/2016/5/14/chartex" xmlns:mc="http://schemas.openxmlformats.org/markup-compatibility/2006" xmlns:aink="http://schemas.microsoft.com/office/drawing/2016/ink" xmlns:am3d="http://schemas.microsoft.com/office/drawing/2017/model3d" xmlns:o="urn:schemas-microsoft-com:office:office" xmlns:oel="http://schemas.microsoft.com/office/2019/extlst" xmlns:r="http://schemas.openxmlformats.org/officeDocument/2006/relationships" xmlns:m="http://schemas.openxmlformats.org/officeDocument/2006/math" xmlns:v="urn:schemas-microsoft-com:vml" xmlns:wp14="http://schemas.microsoft.com/office/word/2010/wordprocessingDrawing" xmlns:wp="http://schemas.openxmlformats.org/drawingml/2006/wordprocessingDrawing" xmlns:w10="urn:schemas-microsoft-com:office:word" xmlns:w="http://schemas.openxmlformats.org/wordprocessingml/2006/main" xmlns:w14="http://schemas.microsoft.com/office/word/2010/wordml" xmlns:w15="http://schemas.microsoft.com/office/word/2012/wordml" xmlns:w16cex="http://schemas.microsoft.com/office/word/2018/wordml/cex" xmlns:w16cid="http://schemas.microsoft.com/office/word/2016/wordml/cid" xmlns:w16="http://schemas.microsoft.com/office/word/2018/wordml" xmlns:w16sdtdh="http://schemas.microsoft.com/office/word/2020/wordml/sdtdatahash" xmlns:w16se="http://schemas.microsoft.com/office/word/2015/wordml/symex" xmlns:wpg="http://schemas.microsoft.com/office/word/2010/wordprocessingGroup" xmlns:wpi="http://schemas.microsoft.com/office/word/2010/wordprocessingInk" xmlns:wne="http://schemas.microsoft.com/office/word/2006/wordml" xmlns:wps="http://schemas.microsoft.com/office/word/2010/wordprocessingShape" mc:Ignorable="w14 w15 w16se w16cid w16 w16cex w16sdtdh wp14">
+  <w:comment w:id="0" w:author="Ashley Vizek" w:date="2024-06-18T15:06:00Z" w:initials="AV">
+    <w:p>
+      <w:r>
+        <w:rPr>
+          <w:rStyle w:val="CommentReference"/>
+        </w:rPr>
+        <w:annotationRef/>
+      </w:r>
+      <w:r>
+        <w:rPr>
+          <w:sz w:val="20"/>
+          <w:szCs w:val="20"/>
+        </w:rPr>
+        <w:t>We should discuss if we want to reference the HR&amp;L program and in what context.</w:t>
+      </w:r>
+    </w:p>
+  </w:comment>
+</w:comments>
+</file>
+
+<file path=word/commentsExtended.xml><?xml version="1.0" encoding="utf-8"?>
+<w15:commentsEx xmlns:wpc="http://schemas.microsoft.com/office/word/2010/wordprocessingCanvas" xmlns:cx="http://schemas.microsoft.com/office/drawing/2014/chartex" xmlns:cx1="http://schemas.microsoft.com/office/drawing/2015/9/8/chartex" xmlns:cx2="http://schemas.microsoft.com/office/drawing/2015/10/21/chartex" xmlns:cx3="http://schemas.microsoft.com/office/drawing/2016/5/9/chartex" xmlns:cx4="http://schemas.microsoft.com/office/drawing/2016/5/10/chartex" xmlns:cx5="http://schemas.microsoft.com/office/drawing/2016/5/11/chartex" xmlns:cx6="http://schemas.microsoft.com/office/drawing/2016/5/12/chartex" xmlns:cx7="http://schemas.microsoft.com/office/drawing/2016/5/13/chartex" xmlns:cx8="http://schemas.microsoft.com/office/drawing/2016/5/14/chartex" xmlns:mc="http://schemas.openxmlformats.org/markup-compatibility/2006" xmlns:aink="http://schemas.microsoft.com/office/drawing/2016/ink" xmlns:am3d="http://schemas.microsoft.com/office/drawing/2017/model3d" xmlns:o="urn:schemas-microsoft-com:office:office" xmlns:oel="http://schemas.microsoft.com/office/2019/extlst" xmlns:r="http://schemas.openxmlformats.org/officeDocument/2006/relationships" xmlns:m="http://schemas.openxmlformats.org/officeDocument/2006/math" xmlns:v="urn:schemas-microsoft-com:vml" xmlns:wp14="http://schemas.microsoft.com/office/word/2010/wordprocessingDrawing" xmlns:wp="http://schemas.openxmlformats.org/drawingml/2006/wordprocessingDrawing" xmlns:w10="urn:schemas-microsoft-com:office:word" xmlns:w="http://schemas.openxmlformats.org/wordprocessingml/2006/main" xmlns:w14="http://schemas.microsoft.com/office/word/2010/wordml" xmlns:w15="http://schemas.microsoft.com/office/word/2012/wordml" xmlns:w16cex="http://schemas.microsoft.com/office/word/2018/wordml/cex" xmlns:w16cid="http://schemas.microsoft.com/office/word/2016/wordml/cid" xmlns:w16="http://schemas.microsoft.com/office/word/2018/wordml" xmlns:w16sdtdh="http://schemas.microsoft.com/office/word/2020/wordml/sdtdatahash" xmlns:w16se="http://schemas.microsoft.com/office/word/2015/wordml/symex" xmlns:wpg="http://schemas.microsoft.com/office/word/2010/wordprocessingGroup" xmlns:wpi="http://schemas.microsoft.com/office/word/2010/wordprocessingInk" xmlns:wne="http://schemas.microsoft.com/office/word/2006/wordml" xmlns:wps="http://schemas.microsoft.com/office/word/2010/wordprocessingShape" mc:Ignorable="w14 w15 w16se w16cid w16 w16cex w16sdtdh wp14">
+  <w15:commentEx w15:paraId="27F4E90F" w15:done="0"/>
+</w15:commentsEx>
+</file>
+
+<file path=word/commentsExtensible.xml><?xml version="1.0" encoding="utf-8"?>
+<w16cex:commentsExtensible xmlns:wpc="http://schemas.microsoft.com/office/word/2010/wordprocessingCanvas" xmlns:cx="http://schemas.microsoft.com/office/drawing/2014/chartex" xmlns:cx1="http://schemas.microsoft.com/office/drawing/2015/9/8/chartex" xmlns:cx2="http://schemas.microsoft.com/office/drawing/2015/10/21/chartex" xmlns:cx3="http://schemas.microsoft.com/office/drawing/2016/5/9/chartex" xmlns:cx4="http://schemas.microsoft.com/office/drawing/2016/5/10/chartex" xmlns:cx5="http://schemas.microsoft.com/office/drawing/2016/5/11/chartex" xmlns:cx6="http://schemas.microsoft.com/office/drawing/2016/5/12/chartex" xmlns:cx7="http://schemas.microsoft.com/office/drawing/2016/5/13/chartex" xmlns:cx8="http://schemas.microsoft.com/office/drawing/2016/5/14/chartex" xmlns:cr="http://schemas.microsoft.com/office/comments/2020/reactions" xmlns:mc="http://schemas.openxmlformats.org/markup-compatibility/2006" xmlns:aink="http://schemas.microsoft.com/office/drawing/2016/ink" xmlns:am3d="http://schemas.microsoft.com/office/drawing/2017/model3d" xmlns:o="urn:schemas-microsoft-com:office:office" xmlns:oel="http://schemas.microsoft.com/office/2019/extlst" xmlns:r="http://schemas.openxmlformats.org/officeDocument/2006/relationships" xmlns:m="http://schemas.openxmlformats.org/officeDocument/2006/math" xmlns:v="urn:schemas-microsoft-com:vml" xmlns:wp14="http://schemas.microsoft.com/office/word/2010/wordprocessingDrawing" xmlns:wp="http://schemas.openxmlformats.org/drawingml/2006/wordprocessingDrawing" xmlns:w10="urn:schemas-microsoft-com:office:word" xmlns:w="http://schemas.openxmlformats.org/wordprocessingml/2006/main" xmlns:w14="http://schemas.microsoft.com/office/word/2010/wordml" xmlns:w15="http://schemas.microsoft.com/office/word/2012/wordml" xmlns:w16cex="http://schemas.microsoft.com/office/word/2018/wordml/cex" xmlns:w16cid="http://schemas.microsoft.com/office/word/2016/wordml/cid" xmlns:w16="http://schemas.microsoft.com/office/word/2018/wordml" xmlns:w16sdtdh="http://schemas.microsoft.com/office/word/2020/wordml/sdtdatahash" xmlns:w16se="http://schemas.microsoft.com/office/word/2015/wordml/symex" xmlns:wpg="http://schemas.microsoft.com/office/word/2010/wordprocessingGroup" xmlns:wpi="http://schemas.microsoft.com/office/word/2010/wordprocessingInk" xmlns:wne="http://schemas.microsoft.com/office/word/2006/wordml" xmlns:wps="http://schemas.microsoft.com/office/word/2010/wordprocessingShape" mc:Ignorable="w14 w15 w16se w16cid w16 w16cex w16sdtdh cr wp14">
+  <w16cex:commentExtensible w16cex:durableId="2A8FA97F" w16cex:dateUtc="2024-06-18T22:06:00Z"/>
+</w16cex:commentsExtensible>
+</file>
+
+<file path=word/commentsIds.xml><?xml version="1.0" encoding="utf-8"?>
+<w16cid:commentsIds xmlns:wpc="http://schemas.microsoft.com/office/word/2010/wordprocessingCanvas" xmlns:cx="http://schemas.microsoft.com/office/drawing/2014/chartex" xmlns:cx1="http://schemas.microsoft.com/office/drawing/2015/9/8/chartex" xmlns:cx2="http://schemas.microsoft.com/office/drawing/2015/10/21/chartex" xmlns:cx3="http://schemas.microsoft.com/office/drawing/2016/5/9/chartex" xmlns:cx4="http://schemas.microsoft.com/office/drawing/2016/5/10/chartex" xmlns:cx5="http://schemas.microsoft.com/office/drawing/2016/5/11/chartex" xmlns:cx6="http://schemas.microsoft.com/office/drawing/2016/5/12/chartex" xmlns:cx7="http://schemas.microsoft.com/office/drawing/2016/5/13/chartex" xmlns:cx8="http://schemas.microsoft.com/office/drawing/2016/5/14/chartex" xmlns:mc="http://schemas.openxmlformats.org/markup-compatibility/2006" xmlns:aink="http://schemas.microsoft.com/office/drawing/2016/ink" xmlns:am3d="http://schemas.microsoft.com/office/drawing/2017/model3d" xmlns:o="urn:schemas-microsoft-com:office:office" xmlns:oel="http://schemas.microsoft.com/office/2019/extlst" xmlns:r="http://schemas.openxmlformats.org/officeDocument/2006/relationships" xmlns:m="http://schemas.openxmlformats.org/officeDocument/2006/math" xmlns:v="urn:schemas-microsoft-com:vml" xmlns:wp14="http://schemas.microsoft.com/office/word/2010/wordprocessingDrawing" xmlns:wp="http://schemas.openxmlformats.org/drawingml/2006/wordprocessingDrawing" xmlns:w10="urn:schemas-microsoft-com:office:word" xmlns:w="http://schemas.openxmlformats.org/wordprocessingml/2006/main" xmlns:w14="http://schemas.microsoft.com/office/word/2010/wordml" xmlns:w15="http://schemas.microsoft.com/office/word/2012/wordml" xmlns:w16cex="http://schemas.microsoft.com/office/word/2018/wordml/cex" xmlns:w16cid="http://schemas.microsoft.com/office/word/2016/wordml/cid" xmlns:w16="http://schemas.microsoft.com/office/word/2018/wordml" xmlns:w16sdtdh="http://schemas.microsoft.com/office/word/2020/wordml/sdtdatahash" xmlns:w16se="http://schemas.microsoft.com/office/word/2015/wordml/symex" xmlns:wpg="http://schemas.microsoft.com/office/word/2010/wordprocessingGroup" xmlns:wpi="http://schemas.microsoft.com/office/word/2010/wordprocessingInk" xmlns:wne="http://schemas.microsoft.com/office/word/2006/wordml" xmlns:wps="http://schemas.microsoft.com/office/word/2010/wordprocessingShape" mc:Ignorable="w14 w15 w16se w16cid w16 w16cex w16sdtdh wp14">
+  <w16cid:commentId w16cid:paraId="27F4E90F" w16cid:durableId="2A8FA97F"/>
+</w16cid:commentsIds>
+</file>
+
+<file path=word/people.xml><?xml version="1.0" encoding="utf-8"?>
+<w15:people xmlns:wpc="http://schemas.microsoft.com/office/word/2010/wordprocessingCanvas" xmlns:cx="http://schemas.microsoft.com/office/drawing/2014/chartex" xmlns:cx1="http://schemas.microsoft.com/office/drawing/2015/9/8/chartex" xmlns:cx2="http://schemas.microsoft.com/office/drawing/2015/10/21/chartex" xmlns:cx3="http://schemas.microsoft.com/office/drawing/2016/5/9/chartex" xmlns:cx4="http://schemas.microsoft.com/office/drawing/2016/5/10/chartex" xmlns:cx5="http://schemas.microsoft.com/office/drawing/2016/5/11/chartex" xmlns:cx6="http://schemas.microsoft.com/office/drawing/2016/5/12/chartex" xmlns:cx7="http://schemas.microsoft.com/office/drawing/2016/5/13/chartex" xmlns:cx8="http://schemas.microsoft.com/office/drawing/2016/5/14/chartex" xmlns:mc="http://schemas.openxmlformats.org/markup-compatibility/2006" xmlns:aink="http://schemas.microsoft.com/office/drawing/2016/ink" xmlns:am3d="http://schemas.microsoft.com/office/drawing/2017/model3d" xmlns:o="urn:schemas-microsoft-com:office:office" xmlns:oel="http://schemas.microsoft.com/office/2019/extlst" xmlns:r="http://schemas.openxmlformats.org/officeDocument/2006/relationships" xmlns:m="http://schemas.openxmlformats.org/officeDocument/2006/math" xmlns:v="urn:schemas-microsoft-com:vml" xmlns:wp14="http://schemas.microsoft.com/office/word/2010/wordprocessingDrawing" xmlns:wp="http://schemas.openxmlformats.org/drawingml/2006/wordprocessingDrawing" xmlns:w10="urn:schemas-microsoft-com:office:word" xmlns:w="http://schemas.openxmlformats.org/wordprocessingml/2006/main" xmlns:w14="http://schemas.microsoft.com/office/word/2010/wordml" xmlns:w15="http://schemas.microsoft.com/office/word/2012/wordml" xmlns:w16cex="http://schemas.microsoft.com/office/word/2018/wordml/cex" xmlns:w16cid="http://schemas.microsoft.com/office/word/2016/wordml/cid" xmlns:w16="http://schemas.microsoft.com/office/word/2018/wordml" xmlns:w16sdtdh="http://schemas.microsoft.com/office/word/2020/wordml/sdtdatahash" xmlns:w16se="http://schemas.microsoft.com/office/word/2015/wordml/symex" xmlns:wpg="http://schemas.microsoft.com/office/word/2010/wordprocessingGroup" xmlns:wpi="http://schemas.microsoft.com/office/word/2010/wordprocessingInk" xmlns:wne="http://schemas.microsoft.com/office/word/2006/wordml" xmlns:wps="http://schemas.microsoft.com/office/word/2010/wordprocessingShape" mc:Ignorable="w14 w15 w16se w16cid w16 w16cex w16sdtdh wp14">
+  <w15:person w15:author="Ashley Vizek">
+    <w15:presenceInfo w15:providerId="Windows Live" w15:userId="d4747e6e06773ba2"/>
+  </w15:person>
+</w15:people>
 </file>
 
 <file path=word/styles.xml><?xml version="1.0" encoding="utf-8"?>
@@ -726,6 +793,44 @@
     <w:basedOn w:val="DefaultParagraphFont"/>
     <w:rsid w:val="007A0B1A"/>
   </w:style>
+  <w:style w:type="character" w:styleId="CommentReference">
+    <w:name w:val="annotation reference"/>
+    <w:basedOn w:val="DefaultParagraphFont"/>
+    <w:uiPriority w:val="99"/>
+    <w:semiHidden/>
+    <w:unhideWhenUsed/>
+    <w:rsid w:val="00A95A9F"/>
+    <w:rPr>
+      <w:sz w:val="16"/>
+      <w:szCs w:val="16"/>
+    </w:rPr>
+  </w:style>
+  <w:style w:type="paragraph" w:styleId="CommentText">
+    <w:name w:val="annotation text"/>
+    <w:basedOn w:val="Normal"/>
+    <w:link w:val="CommentTextChar"/>
+    <w:uiPriority w:val="99"/>
+    <w:semiHidden/>
+    <w:unhideWhenUsed/>
+    <w:pPr>
+      <w:spacing w:line="240" w:lineRule="auto"/>
+    </w:pPr>
+    <w:rPr>
+      <w:sz w:val="20"/>
+      <w:szCs w:val="20"/>
+    </w:rPr>
+  </w:style>
+  <w:style w:type="character" w:customStyle="1" w:styleId="CommentTextChar">
+    <w:name w:val="Comment Text Char"/>
+    <w:basedOn w:val="DefaultParagraphFont"/>
+    <w:link w:val="CommentText"/>
+    <w:uiPriority w:val="99"/>
+    <w:semiHidden/>
+    <w:rPr>
+      <w:sz w:val="20"/>
+      <w:szCs w:val="20"/>
+    </w:rPr>
+  </w:style>
 </w:styles>
 </file>
 
@@ -1015,6 +1120,25 @@
 </file>
 
 <file path=customXml/item1.xml><?xml version="1.0" encoding="utf-8"?>
+<?mso-contentType ?>
+<FormTemplates xmlns="http://schemas.microsoft.com/sharepoint/v3/contenttype/forms">
+  <Display>DocumentLibraryForm</Display>
+  <Edit>DocumentLibraryForm</Edit>
+  <New>DocumentLibraryForm</New>
+</FormTemplates>
+</file>
+
+<file path=customXml/item2.xml><?xml version="1.0" encoding="utf-8"?>
+<p:properties xmlns:p="http://schemas.microsoft.com/office/2006/metadata/properties" xmlns:xsi="http://www.w3.org/2001/XMLSchema-instance" xmlns:pc="http://schemas.microsoft.com/office/infopath/2007/PartnerControls">
+  <documentManagement/>
+</p:properties>
+</file>
+
+<file path=customXml/item3.xml><?xml version="1.0" encoding="utf-8"?>
+<b:Sources xmlns:b="http://schemas.openxmlformats.org/officeDocument/2006/bibliography" xmlns="http://schemas.openxmlformats.org/officeDocument/2006/bibliography" SelectedStyle="\APASixthEditionOfficeOnline.xsl" StyleName="APA" Version="6"/>
+</file>
+
+<file path=customXml/item4.xml><?xml version="1.0" encoding="utf-8"?>
 <ct:contentTypeSchema xmlns:ct="http://schemas.microsoft.com/office/2006/metadata/contentType" xmlns:ma="http://schemas.microsoft.com/office/2006/metadata/properties/metaAttributes" ct:_="" ma:_="" ma:contentTypeName="Document" ma:contentTypeID="0x01010062F3A0D97C24D44188E22ED6BF629E5F" ma:contentTypeVersion="11" ma:contentTypeDescription="Create a new document." ma:contentTypeScope="" ma:versionID="d417724eab557a4a1613df09cf549db5">
   <xsd:schema xmlns:xsd="http://www.w3.org/2001/XMLSchema" xmlns:xs="http://www.w3.org/2001/XMLSchema" xmlns:p="http://schemas.microsoft.com/office/2006/metadata/properties" xmlns:ns2="0babd99f-cddb-4efe-bfbd-78b0de5d1c16" targetNamespace="http://schemas.microsoft.com/office/2006/metadata/properties" ma:root="true" ma:fieldsID="452ce7caafae2949ffe48c11a29016ca" ns2:_="">
     <xsd:import namespace="0babd99f-cddb-4efe-bfbd-78b0de5d1c16"/>
@@ -1204,26 +1328,32 @@
 </ct:contentTypeSchema>
 </file>
 
-<file path=customXml/item2.xml><?xml version="1.0" encoding="utf-8"?>
-<?mso-contentType ?>
-<FormTemplates xmlns="http://schemas.microsoft.com/sharepoint/v3/contenttype/forms">
-  <Display>DocumentLibraryForm</Display>
-  <Edit>DocumentLibraryForm</Edit>
-  <New>DocumentLibraryForm</New>
-</FormTemplates>
-</file>
-
-<file path=customXml/item3.xml><?xml version="1.0" encoding="utf-8"?>
-<p:properties xmlns:p="http://schemas.microsoft.com/office/2006/metadata/properties" xmlns:xsi="http://www.w3.org/2001/XMLSchema-instance" xmlns:pc="http://schemas.microsoft.com/office/infopath/2007/PartnerControls">
-  <documentManagement/>
-</p:properties>
-</file>
-
-<file path=customXml/item4.xml><?xml version="1.0" encoding="utf-8"?>
-<b:Sources xmlns:b="http://schemas.openxmlformats.org/officeDocument/2006/bibliography" xmlns="http://schemas.openxmlformats.org/officeDocument/2006/bibliography" SelectedStyle="\APASixthEditionOfficeOnline.xsl" StyleName="APA" Version="6"/>
-</file>
-
 <file path=customXml/itemProps1.xml><?xml version="1.0" encoding="utf-8"?>
+<ds:datastoreItem xmlns:ds="http://schemas.openxmlformats.org/officeDocument/2006/customXml" ds:itemID="{DE21C82F-5AF4-438F-920C-9ED547137811}">
+  <ds:schemaRefs>
+    <ds:schemaRef ds:uri="http://schemas.microsoft.com/sharepoint/v3/contenttype/forms"/>
+  </ds:schemaRefs>
+</ds:datastoreItem>
+</file>
+
+<file path=customXml/itemProps2.xml><?xml version="1.0" encoding="utf-8"?>
+<ds:datastoreItem xmlns:ds="http://schemas.openxmlformats.org/officeDocument/2006/customXml" ds:itemID="{54AF356A-2E96-4152-B308-A06835208F42}">
+  <ds:schemaRefs>
+    <ds:schemaRef ds:uri="http://schemas.microsoft.com/office/2006/metadata/properties"/>
+    <ds:schemaRef ds:uri="http://schemas.microsoft.com/office/infopath/2007/PartnerControls"/>
+  </ds:schemaRefs>
+</ds:datastoreItem>
+</file>
+
+<file path=customXml/itemProps3.xml><?xml version="1.0" encoding="utf-8"?>
+<ds:datastoreItem xmlns:ds="http://schemas.openxmlformats.org/officeDocument/2006/customXml" ds:itemID="{992B85D2-594B-4697-A2DD-FFE190E75657}">
+  <ds:schemaRefs>
+    <ds:schemaRef ds:uri="http://schemas.openxmlformats.org/officeDocument/2006/bibliography"/>
+  </ds:schemaRefs>
+</ds:datastoreItem>
+</file>
+
+<file path=customXml/itemProps4.xml><?xml version="1.0" encoding="utf-8"?>
 <ds:datastoreItem xmlns:ds="http://schemas.openxmlformats.org/officeDocument/2006/customXml" ds:itemID="{C4DDF034-AC63-4FC8-93D1-A8F2D2B860B0}">
   <ds:schemaRefs>
     <ds:schemaRef ds:uri="http://schemas.microsoft.com/office/2006/metadata/contentType"/>
@@ -1239,29 +1369,4 @@
     <ds:schemaRef ds:uri="http://schemas.microsoft.com/internal/obd"/>
   </ds:schemaRefs>
 </ds:datastoreItem>
-</file>
-
-<file path=customXml/itemProps2.xml><?xml version="1.0" encoding="utf-8"?>
-<ds:datastoreItem xmlns:ds="http://schemas.openxmlformats.org/officeDocument/2006/customXml" ds:itemID="{DE21C82F-5AF4-438F-920C-9ED547137811}">
-  <ds:schemaRefs>
-    <ds:schemaRef ds:uri="http://schemas.microsoft.com/sharepoint/v3/contenttype/forms"/>
-  </ds:schemaRefs>
-</ds:datastoreItem>
-</file>
-
-<file path=customXml/itemProps3.xml><?xml version="1.0" encoding="utf-8"?>
-<ds:datastoreItem xmlns:ds="http://schemas.openxmlformats.org/officeDocument/2006/customXml" ds:itemID="{54AF356A-2E96-4152-B308-A06835208F42}">
-  <ds:schemaRefs>
-    <ds:schemaRef ds:uri="http://schemas.microsoft.com/office/2006/metadata/properties"/>
-    <ds:schemaRef ds:uri="http://schemas.microsoft.com/office/infopath/2007/PartnerControls"/>
-  </ds:schemaRefs>
-</ds:datastoreItem>
-</file>
-
-<file path=customXml/itemProps4.xml><?xml version="1.0" encoding="utf-8"?>
-<ds:datastoreItem xmlns:ds="http://schemas.openxmlformats.org/officeDocument/2006/customXml" ds:itemID="{992B85D2-594B-4697-A2DD-FFE190E75657}">
-  <ds:schemaRefs>
-    <ds:schemaRef ds:uri="http://schemas.openxmlformats.org/officeDocument/2006/bibliography"/>
-  </ds:schemaRefs>
-</ds:datastoreItem>
 </file>
</xml_diff>

<commit_message>
updates to abstract, methods to md
</commit_message>
<xml_diff>
--- a/data-raw/metadata/abstract.docx
+++ b/data-raw/metadata/abstract.docx
@@ -1,6 +1,6 @@
 
 <file path=word/document.xml><?xml version="1.0" encoding="utf-8"?>
-<w:document xmlns:wpc="http://schemas.microsoft.com/office/word/2010/wordprocessingCanvas" xmlns:cx="http://schemas.microsoft.com/office/drawing/2014/chartex" xmlns:cx1="http://schemas.microsoft.com/office/drawing/2015/9/8/chartex" xmlns:cx2="http://schemas.microsoft.com/office/drawing/2015/10/21/chartex" xmlns:cx3="http://schemas.microsoft.com/office/drawing/2016/5/9/chartex" xmlns:cx4="http://schemas.microsoft.com/office/drawing/2016/5/10/chartex" xmlns:cx5="http://schemas.microsoft.com/office/drawing/2016/5/11/chartex" xmlns:cx6="http://schemas.microsoft.com/office/drawing/2016/5/12/chartex" xmlns:cx7="http://schemas.microsoft.com/office/drawing/2016/5/13/chartex" xmlns:cx8="http://schemas.microsoft.com/office/drawing/2016/5/14/chartex" xmlns:mc="http://schemas.openxmlformats.org/markup-compatibility/2006" xmlns:aink="http://schemas.microsoft.com/office/drawing/2016/ink" xmlns:am3d="http://schemas.microsoft.com/office/drawing/2017/model3d" xmlns:o="urn:schemas-microsoft-com:office:office" xmlns:oel="http://schemas.microsoft.com/office/2019/extlst" xmlns:r="http://schemas.openxmlformats.org/officeDocument/2006/relationships" xmlns:m="http://schemas.openxmlformats.org/officeDocument/2006/math" xmlns:v="urn:schemas-microsoft-com:vml" xmlns:wp14="http://schemas.microsoft.com/office/word/2010/wordprocessingDrawing" xmlns:wp="http://schemas.openxmlformats.org/drawingml/2006/wordprocessingDrawing" xmlns:w10="urn:schemas-microsoft-com:office:word" xmlns:w="http://schemas.openxmlformats.org/wordprocessingml/2006/main" xmlns:w14="http://schemas.microsoft.com/office/word/2010/wordml" xmlns:w15="http://schemas.microsoft.com/office/word/2012/wordml" xmlns:w16cex="http://schemas.microsoft.com/office/word/2018/wordml/cex" xmlns:w16cid="http://schemas.microsoft.com/office/word/2016/wordml/cid" xmlns:w16="http://schemas.microsoft.com/office/word/2018/wordml" xmlns:w16sdtdh="http://schemas.microsoft.com/office/word/2020/wordml/sdtdatahash" xmlns:w16se="http://schemas.microsoft.com/office/word/2015/wordml/symex" xmlns:wpg="http://schemas.microsoft.com/office/word/2010/wordprocessingGroup" xmlns:wpi="http://schemas.microsoft.com/office/word/2010/wordprocessingInk" xmlns:wne="http://schemas.microsoft.com/office/word/2006/wordml" xmlns:wps="http://schemas.microsoft.com/office/word/2010/wordprocessingShape" mc:Ignorable="w14 w15 w16se w16cid w16 w16cex w16sdtdh wp14">
+<w:document xmlns:wpc="http://schemas.microsoft.com/office/word/2010/wordprocessingCanvas" xmlns:cx="http://schemas.microsoft.com/office/drawing/2014/chartex" xmlns:cx1="http://schemas.microsoft.com/office/drawing/2015/9/8/chartex" xmlns:cx2="http://schemas.microsoft.com/office/drawing/2015/10/21/chartex" xmlns:cx3="http://schemas.microsoft.com/office/drawing/2016/5/9/chartex" xmlns:cx4="http://schemas.microsoft.com/office/drawing/2016/5/10/chartex" xmlns:cx5="http://schemas.microsoft.com/office/drawing/2016/5/11/chartex" xmlns:cx6="http://schemas.microsoft.com/office/drawing/2016/5/12/chartex" xmlns:cx7="http://schemas.microsoft.com/office/drawing/2016/5/13/chartex" xmlns:cx8="http://schemas.microsoft.com/office/drawing/2016/5/14/chartex" xmlns:mc="http://schemas.openxmlformats.org/markup-compatibility/2006" xmlns:aink="http://schemas.microsoft.com/office/drawing/2016/ink" xmlns:am3d="http://schemas.microsoft.com/office/drawing/2017/model3d" xmlns:o="urn:schemas-microsoft-com:office:office" xmlns:oel="http://schemas.microsoft.com/office/2019/extlst" xmlns:r="http://schemas.openxmlformats.org/officeDocument/2006/relationships" xmlns:m="http://schemas.openxmlformats.org/officeDocument/2006/math" xmlns:v="urn:schemas-microsoft-com:vml" xmlns:wp14="http://schemas.microsoft.com/office/word/2010/wordprocessingDrawing" xmlns:wp="http://schemas.openxmlformats.org/drawingml/2006/wordprocessingDrawing" xmlns:w10="urn:schemas-microsoft-com:office:word" xmlns:w="http://schemas.openxmlformats.org/wordprocessingml/2006/main" xmlns:w14="http://schemas.microsoft.com/office/word/2010/wordml" xmlns:w15="http://schemas.microsoft.com/office/word/2012/wordml" xmlns:w16cex="http://schemas.microsoft.com/office/word/2018/wordml/cex" xmlns:w16cid="http://schemas.microsoft.com/office/word/2016/wordml/cid" xmlns:w16="http://schemas.microsoft.com/office/word/2018/wordml" xmlns:w16du="http://schemas.microsoft.com/office/word/2023/wordml/word16du" xmlns:w16sdtdh="http://schemas.microsoft.com/office/word/2020/wordml/sdtdatahash" xmlns:w16se="http://schemas.microsoft.com/office/word/2015/wordml/symex" xmlns:wpg="http://schemas.microsoft.com/office/word/2010/wordprocessingGroup" xmlns:wpi="http://schemas.microsoft.com/office/word/2010/wordprocessingInk" xmlns:wne="http://schemas.microsoft.com/office/word/2006/wordml" xmlns:wps="http://schemas.microsoft.com/office/word/2010/wordprocessingShape" mc:Ignorable="w14 w15 w16se w16cid w16 w16cex w16sdtdh w16du wp14">
   <w:body>
     <w:p>
       <w:pPr>
@@ -224,21 +224,31 @@
         <w:rPr>
           <w:rFonts w:ascii="Calibri" w:hAnsi="Calibri" w:cs="Calibri"/>
         </w:rPr>
-        <w:t xml:space="preserve">. This dataset represents an extensive time series that could be used to identify habitat conditions where juvenile Chinook salmon and steelhead occur and how these conditions have changed over time. </w:t>
-      </w:r>
-      <w:commentRangeStart w:id="0"/>
-      <w:r>
-        <w:rPr>
-          <w:rFonts w:ascii="Calibri" w:hAnsi="Calibri" w:cs="Calibri"/>
-        </w:rPr>
-        <w:t>These data were published as part of the Healthy Rivers and Landscapes program.</w:t>
-      </w:r>
-      <w:commentRangeEnd w:id="0"/>
-      <w:r>
-        <w:rPr>
-          <w:rStyle w:val="CommentReference"/>
-        </w:rPr>
-        <w:commentReference w:id="0"/>
+        <w:t xml:space="preserve">. This dataset represents an extensive time series that could be used to identify habitat conditions where juvenile Chinook salmon and steelhead occur and how these conditions have changed over time. These data were published </w:t>
+      </w:r>
+      <w:r>
+        <w:rPr>
+          <w:rFonts w:ascii="Calibri" w:hAnsi="Calibri" w:cs="Calibri"/>
+        </w:rPr>
+        <w:t>to support</w:t>
+      </w:r>
+      <w:r>
+        <w:rPr>
+          <w:rFonts w:ascii="Calibri" w:hAnsi="Calibri" w:cs="Calibri"/>
+        </w:rPr>
+        <w:t xml:space="preserve"> the Healthy Rivers and Landscapes </w:t>
+      </w:r>
+      <w:r>
+        <w:rPr>
+          <w:rFonts w:ascii="Calibri" w:hAnsi="Calibri" w:cs="Calibri"/>
+        </w:rPr>
+        <w:t>P</w:t>
+      </w:r>
+      <w:r>
+        <w:rPr>
+          <w:rFonts w:ascii="Calibri" w:hAnsi="Calibri" w:cs="Calibri"/>
+        </w:rPr>
+        <w:t>rogram.</w:t>
       </w:r>
       <w:r>
         <w:rPr>
@@ -273,56 +283,8 @@
 </w:document>
 </file>
 
-<file path=word/comments.xml><?xml version="1.0" encoding="utf-8"?>
-<w:comments xmlns:wpc="http://schemas.microsoft.com/office/word/2010/wordprocessingCanvas" xmlns:cx="http://schemas.microsoft.com/office/drawing/2014/chartex" xmlns:cx1="http://schemas.microsoft.com/office/drawing/2015/9/8/chartex" xmlns:cx2="http://schemas.microsoft.com/office/drawing/2015/10/21/chartex" xmlns:cx3="http://schemas.microsoft.com/office/drawing/2016/5/9/chartex" xmlns:cx4="http://schemas.microsoft.com/office/drawing/2016/5/10/chartex" xmlns:cx5="http://schemas.microsoft.com/office/drawing/2016/5/11/chartex" xmlns:cx6="http://schemas.microsoft.com/office/drawing/2016/5/12/chartex" xmlns:cx7="http://schemas.microsoft.com/office/drawing/2016/5/13/chartex" xmlns:cx8="http://schemas.microsoft.com/office/drawing/2016/5/14/chartex" xmlns:mc="http://schemas.openxmlformats.org/markup-compatibility/2006" xmlns:aink="http://schemas.microsoft.com/office/drawing/2016/ink" xmlns:am3d="http://schemas.microsoft.com/office/drawing/2017/model3d" xmlns:o="urn:schemas-microsoft-com:office:office" xmlns:oel="http://schemas.microsoft.com/office/2019/extlst" xmlns:r="http://schemas.openxmlformats.org/officeDocument/2006/relationships" xmlns:m="http://schemas.openxmlformats.org/officeDocument/2006/math" xmlns:v="urn:schemas-microsoft-com:vml" xmlns:wp14="http://schemas.microsoft.com/office/word/2010/wordprocessingDrawing" xmlns:wp="http://schemas.openxmlformats.org/drawingml/2006/wordprocessingDrawing" xmlns:w10="urn:schemas-microsoft-com:office:word" xmlns:w="http://schemas.openxmlformats.org/wordprocessingml/2006/main" xmlns:w14="http://schemas.microsoft.com/office/word/2010/wordml" xmlns:w15="http://schemas.microsoft.com/office/word/2012/wordml" xmlns:w16cex="http://schemas.microsoft.com/office/word/2018/wordml/cex" xmlns:w16cid="http://schemas.microsoft.com/office/word/2016/wordml/cid" xmlns:w16="http://schemas.microsoft.com/office/word/2018/wordml" xmlns:w16sdtdh="http://schemas.microsoft.com/office/word/2020/wordml/sdtdatahash" xmlns:w16se="http://schemas.microsoft.com/office/word/2015/wordml/symex" xmlns:wpg="http://schemas.microsoft.com/office/word/2010/wordprocessingGroup" xmlns:wpi="http://schemas.microsoft.com/office/word/2010/wordprocessingInk" xmlns:wne="http://schemas.microsoft.com/office/word/2006/wordml" xmlns:wps="http://schemas.microsoft.com/office/word/2010/wordprocessingShape" mc:Ignorable="w14 w15 w16se w16cid w16 w16cex w16sdtdh wp14">
-  <w:comment w:id="0" w:author="Ashley Vizek" w:date="2024-06-18T15:06:00Z" w:initials="AV">
-    <w:p>
-      <w:r>
-        <w:rPr>
-          <w:rStyle w:val="CommentReference"/>
-        </w:rPr>
-        <w:annotationRef/>
-      </w:r>
-      <w:r>
-        <w:rPr>
-          <w:sz w:val="20"/>
-          <w:szCs w:val="20"/>
-        </w:rPr>
-        <w:t>We should discuss if we want to reference the HR&amp;L program and in what context.</w:t>
-      </w:r>
-    </w:p>
-  </w:comment>
-</w:comments>
-</file>
-
-<file path=word/commentsExtended.xml><?xml version="1.0" encoding="utf-8"?>
-<w15:commentsEx xmlns:wpc="http://schemas.microsoft.com/office/word/2010/wordprocessingCanvas" xmlns:cx="http://schemas.microsoft.com/office/drawing/2014/chartex" xmlns:cx1="http://schemas.microsoft.com/office/drawing/2015/9/8/chartex" xmlns:cx2="http://schemas.microsoft.com/office/drawing/2015/10/21/chartex" xmlns:cx3="http://schemas.microsoft.com/office/drawing/2016/5/9/chartex" xmlns:cx4="http://schemas.microsoft.com/office/drawing/2016/5/10/chartex" xmlns:cx5="http://schemas.microsoft.com/office/drawing/2016/5/11/chartex" xmlns:cx6="http://schemas.microsoft.com/office/drawing/2016/5/12/chartex" xmlns:cx7="http://schemas.microsoft.com/office/drawing/2016/5/13/chartex" xmlns:cx8="http://schemas.microsoft.com/office/drawing/2016/5/14/chartex" xmlns:mc="http://schemas.openxmlformats.org/markup-compatibility/2006" xmlns:aink="http://schemas.microsoft.com/office/drawing/2016/ink" xmlns:am3d="http://schemas.microsoft.com/office/drawing/2017/model3d" xmlns:o="urn:schemas-microsoft-com:office:office" xmlns:oel="http://schemas.microsoft.com/office/2019/extlst" xmlns:r="http://schemas.openxmlformats.org/officeDocument/2006/relationships" xmlns:m="http://schemas.openxmlformats.org/officeDocument/2006/math" xmlns:v="urn:schemas-microsoft-com:vml" xmlns:wp14="http://schemas.microsoft.com/office/word/2010/wordprocessingDrawing" xmlns:wp="http://schemas.openxmlformats.org/drawingml/2006/wordprocessingDrawing" xmlns:w10="urn:schemas-microsoft-com:office:word" xmlns:w="http://schemas.openxmlformats.org/wordprocessingml/2006/main" xmlns:w14="http://schemas.microsoft.com/office/word/2010/wordml" xmlns:w15="http://schemas.microsoft.com/office/word/2012/wordml" xmlns:w16cex="http://schemas.microsoft.com/office/word/2018/wordml/cex" xmlns:w16cid="http://schemas.microsoft.com/office/word/2016/wordml/cid" xmlns:w16="http://schemas.microsoft.com/office/word/2018/wordml" xmlns:w16sdtdh="http://schemas.microsoft.com/office/word/2020/wordml/sdtdatahash" xmlns:w16se="http://schemas.microsoft.com/office/word/2015/wordml/symex" xmlns:wpg="http://schemas.microsoft.com/office/word/2010/wordprocessingGroup" xmlns:wpi="http://schemas.microsoft.com/office/word/2010/wordprocessingInk" xmlns:wne="http://schemas.microsoft.com/office/word/2006/wordml" xmlns:wps="http://schemas.microsoft.com/office/word/2010/wordprocessingShape" mc:Ignorable="w14 w15 w16se w16cid w16 w16cex w16sdtdh wp14">
-  <w15:commentEx w15:paraId="27F4E90F" w15:done="0"/>
-</w15:commentsEx>
-</file>
-
-<file path=word/commentsExtensible.xml><?xml version="1.0" encoding="utf-8"?>
-<w16cex:commentsExtensible xmlns:wpc="http://schemas.microsoft.com/office/word/2010/wordprocessingCanvas" xmlns:cx="http://schemas.microsoft.com/office/drawing/2014/chartex" xmlns:cx1="http://schemas.microsoft.com/office/drawing/2015/9/8/chartex" xmlns:cx2="http://schemas.microsoft.com/office/drawing/2015/10/21/chartex" xmlns:cx3="http://schemas.microsoft.com/office/drawing/2016/5/9/chartex" xmlns:cx4="http://schemas.microsoft.com/office/drawing/2016/5/10/chartex" xmlns:cx5="http://schemas.microsoft.com/office/drawing/2016/5/11/chartex" xmlns:cx6="http://schemas.microsoft.com/office/drawing/2016/5/12/chartex" xmlns:cx7="http://schemas.microsoft.com/office/drawing/2016/5/13/chartex" xmlns:cx8="http://schemas.microsoft.com/office/drawing/2016/5/14/chartex" xmlns:cr="http://schemas.microsoft.com/office/comments/2020/reactions" xmlns:mc="http://schemas.openxmlformats.org/markup-compatibility/2006" xmlns:aink="http://schemas.microsoft.com/office/drawing/2016/ink" xmlns:am3d="http://schemas.microsoft.com/office/drawing/2017/model3d" xmlns:o="urn:schemas-microsoft-com:office:office" xmlns:oel="http://schemas.microsoft.com/office/2019/extlst" xmlns:r="http://schemas.openxmlformats.org/officeDocument/2006/relationships" xmlns:m="http://schemas.openxmlformats.org/officeDocument/2006/math" xmlns:v="urn:schemas-microsoft-com:vml" xmlns:wp14="http://schemas.microsoft.com/office/word/2010/wordprocessingDrawing" xmlns:wp="http://schemas.openxmlformats.org/drawingml/2006/wordprocessingDrawing" xmlns:w10="urn:schemas-microsoft-com:office:word" xmlns:w="http://schemas.openxmlformats.org/wordprocessingml/2006/main" xmlns:w14="http://schemas.microsoft.com/office/word/2010/wordml" xmlns:w15="http://schemas.microsoft.com/office/word/2012/wordml" xmlns:w16cex="http://schemas.microsoft.com/office/word/2018/wordml/cex" xmlns:w16cid="http://schemas.microsoft.com/office/word/2016/wordml/cid" xmlns:w16="http://schemas.microsoft.com/office/word/2018/wordml" xmlns:w16sdtdh="http://schemas.microsoft.com/office/word/2020/wordml/sdtdatahash" xmlns:w16se="http://schemas.microsoft.com/office/word/2015/wordml/symex" xmlns:wpg="http://schemas.microsoft.com/office/word/2010/wordprocessingGroup" xmlns:wpi="http://schemas.microsoft.com/office/word/2010/wordprocessingInk" xmlns:wne="http://schemas.microsoft.com/office/word/2006/wordml" xmlns:wps="http://schemas.microsoft.com/office/word/2010/wordprocessingShape" mc:Ignorable="w14 w15 w16se w16cid w16 w16cex w16sdtdh cr wp14">
-  <w16cex:commentExtensible w16cex:durableId="2A8FA97F" w16cex:dateUtc="2024-06-18T22:06:00Z"/>
-</w16cex:commentsExtensible>
-</file>
-
-<file path=word/commentsIds.xml><?xml version="1.0" encoding="utf-8"?>
-<w16cid:commentsIds xmlns:wpc="http://schemas.microsoft.com/office/word/2010/wordprocessingCanvas" xmlns:cx="http://schemas.microsoft.com/office/drawing/2014/chartex" xmlns:cx1="http://schemas.microsoft.com/office/drawing/2015/9/8/chartex" xmlns:cx2="http://schemas.microsoft.com/office/drawing/2015/10/21/chartex" xmlns:cx3="http://schemas.microsoft.com/office/drawing/2016/5/9/chartex" xmlns:cx4="http://schemas.microsoft.com/office/drawing/2016/5/10/chartex" xmlns:cx5="http://schemas.microsoft.com/office/drawing/2016/5/11/chartex" xmlns:cx6="http://schemas.microsoft.com/office/drawing/2016/5/12/chartex" xmlns:cx7="http://schemas.microsoft.com/office/drawing/2016/5/13/chartex" xmlns:cx8="http://schemas.microsoft.com/office/drawing/2016/5/14/chartex" xmlns:mc="http://schemas.openxmlformats.org/markup-compatibility/2006" xmlns:aink="http://schemas.microsoft.com/office/drawing/2016/ink" xmlns:am3d="http://schemas.microsoft.com/office/drawing/2017/model3d" xmlns:o="urn:schemas-microsoft-com:office:office" xmlns:oel="http://schemas.microsoft.com/office/2019/extlst" xmlns:r="http://schemas.openxmlformats.org/officeDocument/2006/relationships" xmlns:m="http://schemas.openxmlformats.org/officeDocument/2006/math" xmlns:v="urn:schemas-microsoft-com:vml" xmlns:wp14="http://schemas.microsoft.com/office/word/2010/wordprocessingDrawing" xmlns:wp="http://schemas.openxmlformats.org/drawingml/2006/wordprocessingDrawing" xmlns:w10="urn:schemas-microsoft-com:office:word" xmlns:w="http://schemas.openxmlformats.org/wordprocessingml/2006/main" xmlns:w14="http://schemas.microsoft.com/office/word/2010/wordml" xmlns:w15="http://schemas.microsoft.com/office/word/2012/wordml" xmlns:w16cex="http://schemas.microsoft.com/office/word/2018/wordml/cex" xmlns:w16cid="http://schemas.microsoft.com/office/word/2016/wordml/cid" xmlns:w16="http://schemas.microsoft.com/office/word/2018/wordml" xmlns:w16sdtdh="http://schemas.microsoft.com/office/word/2020/wordml/sdtdatahash" xmlns:w16se="http://schemas.microsoft.com/office/word/2015/wordml/symex" xmlns:wpg="http://schemas.microsoft.com/office/word/2010/wordprocessingGroup" xmlns:wpi="http://schemas.microsoft.com/office/word/2010/wordprocessingInk" xmlns:wne="http://schemas.microsoft.com/office/word/2006/wordml" xmlns:wps="http://schemas.microsoft.com/office/word/2010/wordprocessingShape" mc:Ignorable="w14 w15 w16se w16cid w16 w16cex w16sdtdh wp14">
-  <w16cid:commentId w16cid:paraId="27F4E90F" w16cid:durableId="2A8FA97F"/>
-</w16cid:commentsIds>
-</file>
-
-<file path=word/people.xml><?xml version="1.0" encoding="utf-8"?>
-<w15:people xmlns:wpc="http://schemas.microsoft.com/office/word/2010/wordprocessingCanvas" xmlns:cx="http://schemas.microsoft.com/office/drawing/2014/chartex" xmlns:cx1="http://schemas.microsoft.com/office/drawing/2015/9/8/chartex" xmlns:cx2="http://schemas.microsoft.com/office/drawing/2015/10/21/chartex" xmlns:cx3="http://schemas.microsoft.com/office/drawing/2016/5/9/chartex" xmlns:cx4="http://schemas.microsoft.com/office/drawing/2016/5/10/chartex" xmlns:cx5="http://schemas.microsoft.com/office/drawing/2016/5/11/chartex" xmlns:cx6="http://schemas.microsoft.com/office/drawing/2016/5/12/chartex" xmlns:cx7="http://schemas.microsoft.com/office/drawing/2016/5/13/chartex" xmlns:cx8="http://schemas.microsoft.com/office/drawing/2016/5/14/chartex" xmlns:mc="http://schemas.openxmlformats.org/markup-compatibility/2006" xmlns:aink="http://schemas.microsoft.com/office/drawing/2016/ink" xmlns:am3d="http://schemas.microsoft.com/office/drawing/2017/model3d" xmlns:o="urn:schemas-microsoft-com:office:office" xmlns:oel="http://schemas.microsoft.com/office/2019/extlst" xmlns:r="http://schemas.openxmlformats.org/officeDocument/2006/relationships" xmlns:m="http://schemas.openxmlformats.org/officeDocument/2006/math" xmlns:v="urn:schemas-microsoft-com:vml" xmlns:wp14="http://schemas.microsoft.com/office/word/2010/wordprocessingDrawing" xmlns:wp="http://schemas.openxmlformats.org/drawingml/2006/wordprocessingDrawing" xmlns:w10="urn:schemas-microsoft-com:office:word" xmlns:w="http://schemas.openxmlformats.org/wordprocessingml/2006/main" xmlns:w14="http://schemas.microsoft.com/office/word/2010/wordml" xmlns:w15="http://schemas.microsoft.com/office/word/2012/wordml" xmlns:w16cex="http://schemas.microsoft.com/office/word/2018/wordml/cex" xmlns:w16cid="http://schemas.microsoft.com/office/word/2016/wordml/cid" xmlns:w16="http://schemas.microsoft.com/office/word/2018/wordml" xmlns:w16sdtdh="http://schemas.microsoft.com/office/word/2020/wordml/sdtdatahash" xmlns:w16se="http://schemas.microsoft.com/office/word/2015/wordml/symex" xmlns:wpg="http://schemas.microsoft.com/office/word/2010/wordprocessingGroup" xmlns:wpi="http://schemas.microsoft.com/office/word/2010/wordprocessingInk" xmlns:wne="http://schemas.microsoft.com/office/word/2006/wordml" xmlns:wps="http://schemas.microsoft.com/office/word/2010/wordprocessingShape" mc:Ignorable="w14 w15 w16se w16cid w16 w16cex w16sdtdh wp14">
-  <w15:person w15:author="Ashley Vizek">
-    <w15:presenceInfo w15:providerId="Windows Live" w15:userId="d4747e6e06773ba2"/>
-  </w15:person>
-</w15:people>
-</file>
-
 <file path=word/styles.xml><?xml version="1.0" encoding="utf-8"?>
-<w:styles xmlns:mc="http://schemas.openxmlformats.org/markup-compatibility/2006" xmlns:r="http://schemas.openxmlformats.org/officeDocument/2006/relationships" xmlns:w="http://schemas.openxmlformats.org/wordprocessingml/2006/main" xmlns:w14="http://schemas.microsoft.com/office/word/2010/wordml" xmlns:w15="http://schemas.microsoft.com/office/word/2012/wordml" xmlns:w16cex="http://schemas.microsoft.com/office/word/2018/wordml/cex" xmlns:w16cid="http://schemas.microsoft.com/office/word/2016/wordml/cid" xmlns:w16="http://schemas.microsoft.com/office/word/2018/wordml" xmlns:w16sdtdh="http://schemas.microsoft.com/office/word/2020/wordml/sdtdatahash" xmlns:w16se="http://schemas.microsoft.com/office/word/2015/wordml/symex" mc:Ignorable="w14 w15 w16se w16cid w16 w16cex w16sdtdh">
+<w:styles xmlns:mc="http://schemas.openxmlformats.org/markup-compatibility/2006" xmlns:r="http://schemas.openxmlformats.org/officeDocument/2006/relationships" xmlns:w="http://schemas.openxmlformats.org/wordprocessingml/2006/main" xmlns:w14="http://schemas.microsoft.com/office/word/2010/wordml" xmlns:w15="http://schemas.microsoft.com/office/word/2012/wordml" xmlns:w16cex="http://schemas.microsoft.com/office/word/2018/wordml/cex" xmlns:w16cid="http://schemas.microsoft.com/office/word/2016/wordml/cid" xmlns:w16="http://schemas.microsoft.com/office/word/2018/wordml" xmlns:w16du="http://schemas.microsoft.com/office/word/2023/wordml/word16du" xmlns:w16sdtdh="http://schemas.microsoft.com/office/word/2020/wordml/sdtdatahash" xmlns:w16se="http://schemas.microsoft.com/office/word/2015/wordml/symex" mc:Ignorable="w14 w15 w16se w16cid w16 w16cex w16sdtdh w16du">
   <w:docDefaults>
     <w:rPrDefault>
       <w:rPr>
@@ -1120,6 +1082,12 @@
 </file>
 
 <file path=customXml/item1.xml><?xml version="1.0" encoding="utf-8"?>
+<p:properties xmlns:p="http://schemas.microsoft.com/office/2006/metadata/properties" xmlns:xsi="http://www.w3.org/2001/XMLSchema-instance" xmlns:pc="http://schemas.microsoft.com/office/infopath/2007/PartnerControls">
+  <documentManagement/>
+</p:properties>
+</file>
+
+<file path=customXml/item2.xml><?xml version="1.0" encoding="utf-8"?>
 <?mso-contentType ?>
 <FormTemplates xmlns="http://schemas.microsoft.com/sharepoint/v3/contenttype/forms">
   <Display>DocumentLibraryForm</Display>
@@ -1128,17 +1096,7 @@
 </FormTemplates>
 </file>
 
-<file path=customXml/item2.xml><?xml version="1.0" encoding="utf-8"?>
-<p:properties xmlns:p="http://schemas.microsoft.com/office/2006/metadata/properties" xmlns:xsi="http://www.w3.org/2001/XMLSchema-instance" xmlns:pc="http://schemas.microsoft.com/office/infopath/2007/PartnerControls">
-  <documentManagement/>
-</p:properties>
-</file>
-
 <file path=customXml/item3.xml><?xml version="1.0" encoding="utf-8"?>
-<b:Sources xmlns:b="http://schemas.openxmlformats.org/officeDocument/2006/bibliography" xmlns="http://schemas.openxmlformats.org/officeDocument/2006/bibliography" SelectedStyle="\APASixthEditionOfficeOnline.xsl" StyleName="APA" Version="6"/>
-</file>
-
-<file path=customXml/item4.xml><?xml version="1.0" encoding="utf-8"?>
 <ct:contentTypeSchema xmlns:ct="http://schemas.microsoft.com/office/2006/metadata/contentType" xmlns:ma="http://schemas.microsoft.com/office/2006/metadata/properties/metaAttributes" ct:_="" ma:_="" ma:contentTypeName="Document" ma:contentTypeID="0x01010062F3A0D97C24D44188E22ED6BF629E5F" ma:contentTypeVersion="11" ma:contentTypeDescription="Create a new document." ma:contentTypeScope="" ma:versionID="d417724eab557a4a1613df09cf549db5">
   <xsd:schema xmlns:xsd="http://www.w3.org/2001/XMLSchema" xmlns:xs="http://www.w3.org/2001/XMLSchema" xmlns:p="http://schemas.microsoft.com/office/2006/metadata/properties" xmlns:ns2="0babd99f-cddb-4efe-bfbd-78b0de5d1c16" targetNamespace="http://schemas.microsoft.com/office/2006/metadata/properties" ma:root="true" ma:fieldsID="452ce7caafae2949ffe48c11a29016ca" ns2:_="">
     <xsd:import namespace="0babd99f-cddb-4efe-bfbd-78b0de5d1c16"/>
@@ -1328,15 +1286,11 @@
 </ct:contentTypeSchema>
 </file>
 
-<file path=customXml/itemProps1.xml><?xml version="1.0" encoding="utf-8"?>
-<ds:datastoreItem xmlns:ds="http://schemas.openxmlformats.org/officeDocument/2006/customXml" ds:itemID="{DE21C82F-5AF4-438F-920C-9ED547137811}">
-  <ds:schemaRefs>
-    <ds:schemaRef ds:uri="http://schemas.microsoft.com/sharepoint/v3/contenttype/forms"/>
-  </ds:schemaRefs>
-</ds:datastoreItem>
+<file path=customXml/item4.xml><?xml version="1.0" encoding="utf-8"?>
+<b:Sources xmlns:b="http://schemas.openxmlformats.org/officeDocument/2006/bibliography" xmlns="http://schemas.openxmlformats.org/officeDocument/2006/bibliography" SelectedStyle="\APASixthEditionOfficeOnline.xsl" StyleName="APA" Version="6"/>
 </file>
 
-<file path=customXml/itemProps2.xml><?xml version="1.0" encoding="utf-8"?>
+<file path=customXml/itemProps1.xml><?xml version="1.0" encoding="utf-8"?>
 <ds:datastoreItem xmlns:ds="http://schemas.openxmlformats.org/officeDocument/2006/customXml" ds:itemID="{54AF356A-2E96-4152-B308-A06835208F42}">
   <ds:schemaRefs>
     <ds:schemaRef ds:uri="http://schemas.microsoft.com/office/2006/metadata/properties"/>
@@ -1345,15 +1299,15 @@
 </ds:datastoreItem>
 </file>
 
-<file path=customXml/itemProps3.xml><?xml version="1.0" encoding="utf-8"?>
-<ds:datastoreItem xmlns:ds="http://schemas.openxmlformats.org/officeDocument/2006/customXml" ds:itemID="{992B85D2-594B-4697-A2DD-FFE190E75657}">
+<file path=customXml/itemProps2.xml><?xml version="1.0" encoding="utf-8"?>
+<ds:datastoreItem xmlns:ds="http://schemas.openxmlformats.org/officeDocument/2006/customXml" ds:itemID="{DE21C82F-5AF4-438F-920C-9ED547137811}">
   <ds:schemaRefs>
-    <ds:schemaRef ds:uri="http://schemas.openxmlformats.org/officeDocument/2006/bibliography"/>
+    <ds:schemaRef ds:uri="http://schemas.microsoft.com/sharepoint/v3/contenttype/forms"/>
   </ds:schemaRefs>
 </ds:datastoreItem>
 </file>
 
-<file path=customXml/itemProps4.xml><?xml version="1.0" encoding="utf-8"?>
+<file path=customXml/itemProps3.xml><?xml version="1.0" encoding="utf-8"?>
 <ds:datastoreItem xmlns:ds="http://schemas.openxmlformats.org/officeDocument/2006/customXml" ds:itemID="{C4DDF034-AC63-4FC8-93D1-A8F2D2B860B0}">
   <ds:schemaRefs>
     <ds:schemaRef ds:uri="http://schemas.microsoft.com/office/2006/metadata/contentType"/>
@@ -1369,4 +1323,12 @@
     <ds:schemaRef ds:uri="http://schemas.microsoft.com/internal/obd"/>
   </ds:schemaRefs>
 </ds:datastoreItem>
+</file>
+
+<file path=customXml/itemProps4.xml><?xml version="1.0" encoding="utf-8"?>
+<ds:datastoreItem xmlns:ds="http://schemas.openxmlformats.org/officeDocument/2006/customXml" ds:itemID="{992B85D2-594B-4697-A2DD-FFE190E75657}">
+  <ds:schemaRefs>
+    <ds:schemaRef ds:uri="http://schemas.openxmlformats.org/officeDocument/2006/bibliography"/>
+  </ds:schemaRefs>
+</ds:datastoreItem>
 </file>
</xml_diff>